<commit_message>
feat: added more method notes
</commit_message>
<xml_diff>
--- a/BA_methods.docx
+++ b/BA_methods.docx
@@ -258,12 +258,773 @@
             <w:rStyle w:val="Hyperlink"/>
             <w:lang w:val="en-GB"/>
           </w:rPr>
-          <w:t>https://www.geeksforgeeks.org/python-word-embedding-using-word2vec/</w:t>
+          <w:t>https://www.alexanderthamm.com/de/data-science-glossar/word2vec/</w:t>
         </w:r>
       </w:hyperlink>
     </w:p>
     <w:p>
       <w:pPr>
+        <w:pStyle w:val="Listenabsatz"/>
+        <w:numPr>
+          <w:ilvl w:val="1"/>
+          <w:numId w:val="2"/>
+        </w:numPr>
+        <w:rPr>
+          <w:lang w:val="en-GB"/>
+        </w:rPr>
+      </w:pPr>
+      <w:r>
+        <w:rPr>
+          <w:lang w:val="en-GB"/>
+        </w:rPr>
+        <w:t>Neuronal network</w:t>
+      </w:r>
+    </w:p>
+    <w:p>
+      <w:pPr>
+        <w:pStyle w:val="Listenabsatz"/>
+        <w:numPr>
+          <w:ilvl w:val="1"/>
+          <w:numId w:val="2"/>
+        </w:numPr>
+        <w:rPr>
+          <w:lang w:val="en-GB"/>
+        </w:rPr>
+      </w:pPr>
+      <w:r>
+        <w:rPr>
+          <w:lang w:val="en-GB"/>
+        </w:rPr>
+        <w:t>Text analysis via embedding</w:t>
+      </w:r>
+    </w:p>
+    <w:p>
+      <w:pPr>
+        <w:pStyle w:val="Listenabsatz"/>
+        <w:numPr>
+          <w:ilvl w:val="1"/>
+          <w:numId w:val="2"/>
+        </w:numPr>
+        <w:rPr>
+          <w:lang w:val="en-GB"/>
+        </w:rPr>
+      </w:pPr>
+      <w:r>
+        <w:rPr>
+          <w:lang w:val="en-GB"/>
+        </w:rPr>
+        <w:t xml:space="preserve">Numerical vectors used for </w:t>
+      </w:r>
+      <w:proofErr w:type="gramStart"/>
+      <w:r>
+        <w:rPr>
+          <w:lang w:val="en-GB"/>
+        </w:rPr>
+        <w:t>context</w:t>
+      </w:r>
+      <w:proofErr w:type="gramEnd"/>
+    </w:p>
+    <w:p>
+      <w:pPr>
+        <w:pStyle w:val="Listenabsatz"/>
+        <w:numPr>
+          <w:ilvl w:val="0"/>
+          <w:numId w:val="2"/>
+        </w:numPr>
+        <w:rPr>
+          <w:lang w:val="en-GB"/>
+        </w:rPr>
+      </w:pPr>
+      <w:hyperlink r:id="rId8" w:history="1">
+        <w:r>
+          <w:rPr>
+            <w:rStyle w:val="Hyperlink"/>
+            <w:lang w:val="en-GB"/>
+          </w:rPr>
+          <w:t>https://www.geeksforgeeks.org/python-wo</w:t>
+        </w:r>
+        <w:r>
+          <w:rPr>
+            <w:rStyle w:val="Hyperlink"/>
+            <w:lang w:val="en-GB"/>
+          </w:rPr>
+          <w:t>r</w:t>
+        </w:r>
+        <w:r>
+          <w:rPr>
+            <w:rStyle w:val="Hyperlink"/>
+            <w:lang w:val="en-GB"/>
+          </w:rPr>
+          <w:t>d-embedding-using-word2vec/</w:t>
+        </w:r>
+      </w:hyperlink>
+    </w:p>
+    <w:p>
+      <w:pPr>
+        <w:pStyle w:val="Listenabsatz"/>
+        <w:numPr>
+          <w:ilvl w:val="1"/>
+          <w:numId w:val="2"/>
+        </w:numPr>
+        <w:rPr>
+          <w:lang w:val="en-GB"/>
+        </w:rPr>
+      </w:pPr>
+      <w:r>
+        <w:rPr>
+          <w:lang w:val="en-US"/>
+        </w:rPr>
+        <w:t>Word embeddings</w:t>
+      </w:r>
+      <w:r>
+        <w:rPr>
+          <w:lang w:val="en-US"/>
+        </w:rPr>
+        <w:t xml:space="preserve"> </w:t>
+      </w:r>
+      <w:r>
+        <w:rPr>
+          <w:lang w:val="en-US"/>
+        </w:rPr>
+        <w:t xml:space="preserve">generated </w:t>
+      </w:r>
+      <w:r>
+        <w:rPr>
+          <w:lang w:val="en-US"/>
+        </w:rPr>
+        <w:t xml:space="preserve">by </w:t>
+      </w:r>
+      <w:r>
+        <w:rPr>
+          <w:lang w:val="en-US"/>
+        </w:rPr>
+        <w:t>neural networks, co-occurrence matrix, probabilistic models, etc.</w:t>
+      </w:r>
+    </w:p>
+    <w:p>
+      <w:pPr>
+        <w:pStyle w:val="Listenabsatz"/>
+        <w:numPr>
+          <w:ilvl w:val="1"/>
+          <w:numId w:val="2"/>
+        </w:numPr>
+        <w:rPr>
+          <w:lang w:val="en-GB"/>
+        </w:rPr>
+      </w:pPr>
+      <w:r>
+        <w:rPr>
+          <w:lang w:val="en-GB"/>
+        </w:rPr>
+        <w:t>Word2Vec:</w:t>
+      </w:r>
+      <w:r>
+        <w:rPr>
+          <w:lang w:val="en-GB"/>
+        </w:rPr>
+        <w:t xml:space="preserve"> </w:t>
+      </w:r>
+      <w:r>
+        <w:rPr>
+          <w:lang w:val="en-US"/>
+        </w:rPr>
+        <w:t>shallow two-layer neural networks</w:t>
+      </w:r>
+      <w:r>
+        <w:rPr>
+          <w:lang w:val="en-US"/>
+        </w:rPr>
+        <w:t xml:space="preserve"> (input, hidden and output layer)</w:t>
+      </w:r>
+    </w:p>
+    <w:p>
+      <w:pPr>
+        <w:pStyle w:val="Listenabsatz"/>
+        <w:numPr>
+          <w:ilvl w:val="2"/>
+          <w:numId w:val="2"/>
+        </w:numPr>
+        <w:rPr>
+          <w:lang w:val="en-GB"/>
+        </w:rPr>
+      </w:pPr>
+      <w:r>
+        <w:rPr>
+          <w:lang w:val="en-GB"/>
+        </w:rPr>
+        <w:t>CBOW (Continuous Bag of Words):</w:t>
+      </w:r>
+      <w:r>
+        <w:rPr>
+          <w:lang w:val="en-GB"/>
+        </w:rPr>
+        <w:t xml:space="preserve"> </w:t>
+      </w:r>
+    </w:p>
+    <w:p>
+      <w:pPr>
+        <w:pStyle w:val="Listenabsatz"/>
+        <w:numPr>
+          <w:ilvl w:val="3"/>
+          <w:numId w:val="2"/>
+        </w:numPr>
+        <w:rPr>
+          <w:lang w:val="en-GB"/>
+        </w:rPr>
+      </w:pPr>
+      <w:r>
+        <w:rPr>
+          <w:lang w:val="en-GB"/>
+        </w:rPr>
+        <w:t>Bag -&gt; order of words in context not relevant (</w:t>
+      </w:r>
+      <w:r>
+        <w:rPr>
+          <w:lang w:val="en-GB"/>
+        </w:rPr>
+        <w:t>https://www.alexanderthamm.com/de/data-science-glossar/word2vec/</w:t>
+      </w:r>
+      <w:r>
+        <w:rPr>
+          <w:lang w:val="en-GB"/>
+        </w:rPr>
+        <w:t>)</w:t>
+      </w:r>
+    </w:p>
+    <w:p>
+      <w:pPr>
+        <w:pStyle w:val="Listenabsatz"/>
+        <w:numPr>
+          <w:ilvl w:val="3"/>
+          <w:numId w:val="2"/>
+        </w:numPr>
+        <w:rPr>
+          <w:lang w:val="en-GB"/>
+        </w:rPr>
+      </w:pPr>
+      <w:r>
+        <w:rPr>
+          <w:lang w:val="en-GB"/>
+        </w:rPr>
+        <w:t xml:space="preserve">uses context to predict </w:t>
+      </w:r>
+      <w:proofErr w:type="gramStart"/>
+      <w:r>
+        <w:rPr>
+          <w:lang w:val="en-GB"/>
+        </w:rPr>
+        <w:t>word</w:t>
+      </w:r>
+      <w:proofErr w:type="gramEnd"/>
+    </w:p>
+    <w:p>
+      <w:pPr>
+        <w:pStyle w:val="Listenabsatz"/>
+        <w:numPr>
+          <w:ilvl w:val="3"/>
+          <w:numId w:val="2"/>
+        </w:numPr>
+        <w:rPr>
+          <w:lang w:val="en-GB"/>
+        </w:rPr>
+      </w:pPr>
+      <w:r>
+        <w:rPr>
+          <w:lang w:val="en-GB"/>
+        </w:rPr>
+        <w:t>input layer: context words</w:t>
+      </w:r>
+    </w:p>
+    <w:p>
+      <w:pPr>
+        <w:pStyle w:val="Listenabsatz"/>
+        <w:numPr>
+          <w:ilvl w:val="3"/>
+          <w:numId w:val="2"/>
+        </w:numPr>
+        <w:rPr>
+          <w:lang w:val="en-GB"/>
+        </w:rPr>
+      </w:pPr>
+      <w:r>
+        <w:rPr>
+          <w:lang w:val="en-GB"/>
+        </w:rPr>
+        <w:t>output layer: current word</w:t>
+      </w:r>
+    </w:p>
+    <w:p>
+      <w:pPr>
+        <w:pStyle w:val="Listenabsatz"/>
+        <w:numPr>
+          <w:ilvl w:val="3"/>
+          <w:numId w:val="2"/>
+        </w:numPr>
+        <w:rPr>
+          <w:lang w:val="en-GB"/>
+        </w:rPr>
+      </w:pPr>
+      <w:r>
+        <w:rPr>
+          <w:lang w:val="en-GB"/>
+        </w:rPr>
+        <w:t>hidden layer: #dimensions = dimension to present current word at output layer</w:t>
+      </w:r>
+    </w:p>
+    <w:p>
+      <w:pPr>
+        <w:pStyle w:val="Listenabsatz"/>
+        <w:numPr>
+          <w:ilvl w:val="3"/>
+          <w:numId w:val="2"/>
+        </w:numPr>
+        <w:rPr>
+          <w:lang w:val="en-GB"/>
+        </w:rPr>
+      </w:pPr>
+      <w:r>
+        <w:rPr>
+          <w:lang w:val="en-GB"/>
+        </w:rPr>
+        <w:t xml:space="preserve">good at syntactic </w:t>
+      </w:r>
+      <w:r>
+        <w:rPr>
+          <w:lang w:val="en-GB"/>
+        </w:rPr>
+        <w:t>relationship (</w:t>
+      </w:r>
+      <w:r>
+        <w:rPr>
+          <w:lang w:val="en-GB"/>
+        </w:rPr>
+        <w:t>https://www.alexanderthamm.com/de/data-science-glossar/word2vec/</w:t>
+      </w:r>
+      <w:r>
+        <w:rPr>
+          <w:lang w:val="en-GB"/>
+        </w:rPr>
+        <w:t>)</w:t>
+      </w:r>
+    </w:p>
+    <w:p>
+      <w:pPr>
+        <w:pStyle w:val="Listenabsatz"/>
+        <w:numPr>
+          <w:ilvl w:val="2"/>
+          <w:numId w:val="2"/>
+        </w:numPr>
+        <w:rPr>
+          <w:lang w:val="en-GB"/>
+        </w:rPr>
+      </w:pPr>
+      <w:r>
+        <w:rPr>
+          <w:lang w:val="en-GB"/>
+        </w:rPr>
+        <w:t>Skip Gram</w:t>
+      </w:r>
+    </w:p>
+    <w:p>
+      <w:pPr>
+        <w:pStyle w:val="Listenabsatz"/>
+        <w:numPr>
+          <w:ilvl w:val="3"/>
+          <w:numId w:val="2"/>
+        </w:numPr>
+        <w:rPr>
+          <w:lang w:val="en-GB"/>
+        </w:rPr>
+      </w:pPr>
+      <w:r>
+        <w:rPr>
+          <w:lang w:val="en-GB"/>
+        </w:rPr>
+        <w:t xml:space="preserve">Predicts context </w:t>
+      </w:r>
+      <w:proofErr w:type="gramStart"/>
+      <w:r>
+        <w:rPr>
+          <w:lang w:val="en-GB"/>
+        </w:rPr>
+        <w:t>words</w:t>
+      </w:r>
+      <w:proofErr w:type="gramEnd"/>
+    </w:p>
+    <w:p>
+      <w:pPr>
+        <w:pStyle w:val="Listenabsatz"/>
+        <w:numPr>
+          <w:ilvl w:val="3"/>
+          <w:numId w:val="2"/>
+        </w:numPr>
+        <w:rPr>
+          <w:lang w:val="en-GB"/>
+        </w:rPr>
+      </w:pPr>
+      <w:r>
+        <w:rPr>
+          <w:lang w:val="en-GB"/>
+        </w:rPr>
+        <w:t>input layer:</w:t>
+      </w:r>
+      <w:r>
+        <w:rPr>
+          <w:lang w:val="en-GB"/>
+        </w:rPr>
+        <w:t xml:space="preserve"> </w:t>
+      </w:r>
+      <w:r>
+        <w:rPr>
+          <w:lang w:val="en-GB"/>
+        </w:rPr>
+        <w:t xml:space="preserve">current word </w:t>
+      </w:r>
+    </w:p>
+    <w:p>
+      <w:pPr>
+        <w:pStyle w:val="Listenabsatz"/>
+        <w:numPr>
+          <w:ilvl w:val="3"/>
+          <w:numId w:val="2"/>
+        </w:numPr>
+        <w:rPr>
+          <w:lang w:val="en-GB"/>
+        </w:rPr>
+      </w:pPr>
+      <w:r>
+        <w:rPr>
+          <w:lang w:val="en-GB"/>
+        </w:rPr>
+        <w:t>output layer: context words</w:t>
+      </w:r>
+    </w:p>
+    <w:p>
+      <w:pPr>
+        <w:pStyle w:val="Listenabsatz"/>
+        <w:numPr>
+          <w:ilvl w:val="3"/>
+          <w:numId w:val="2"/>
+        </w:numPr>
+        <w:rPr>
+          <w:lang w:val="en-GB"/>
+        </w:rPr>
+      </w:pPr>
+      <w:r>
+        <w:rPr>
+          <w:lang w:val="en-GB"/>
+        </w:rPr>
+        <w:t xml:space="preserve">hidden layer: #dimensions = dimension to present current word at </w:t>
+      </w:r>
+      <w:r>
+        <w:rPr>
+          <w:lang w:val="en-GB"/>
+        </w:rPr>
+        <w:t>input</w:t>
+      </w:r>
+      <w:r>
+        <w:rPr>
+          <w:lang w:val="en-GB"/>
+        </w:rPr>
+        <w:t xml:space="preserve"> layer</w:t>
+      </w:r>
+    </w:p>
+    <w:p>
+      <w:pPr>
+        <w:pStyle w:val="Listenabsatz"/>
+        <w:numPr>
+          <w:ilvl w:val="3"/>
+          <w:numId w:val="2"/>
+        </w:numPr>
+        <w:rPr>
+          <w:lang w:val="en-GB"/>
+        </w:rPr>
+      </w:pPr>
+      <w:r>
+        <w:rPr>
+          <w:lang w:val="en-GB"/>
+        </w:rPr>
+        <w:t>good at semantic relationship (</w:t>
+      </w:r>
+      <w:r>
+        <w:rPr>
+          <w:lang w:val="en-GB"/>
+        </w:rPr>
+        <w:t>https://www.alexanderthamm.com/de/data-science-glossar/word2vec/</w:t>
+      </w:r>
+      <w:r>
+        <w:rPr>
+          <w:lang w:val="en-GB"/>
+        </w:rPr>
+        <w:t>)</w:t>
+      </w:r>
+    </w:p>
+    <w:p>
+      <w:pPr>
+        <w:pStyle w:val="Listenabsatz"/>
+        <w:numPr>
+          <w:ilvl w:val="2"/>
+          <w:numId w:val="2"/>
+        </w:numPr>
+        <w:rPr>
+          <w:lang w:val="en-GB"/>
+        </w:rPr>
+      </w:pPr>
+      <w:r>
+        <w:rPr>
+          <w:lang w:val="en-GB"/>
+        </w:rPr>
+        <w:t xml:space="preserve">words in </w:t>
+      </w:r>
+      <w:r>
+        <w:rPr>
+          <w:lang w:val="en-GB"/>
+        </w:rPr>
+        <w:t xml:space="preserve">similar context </w:t>
+      </w:r>
+      <w:r>
+        <w:rPr>
+          <w:lang w:val="en-GB"/>
+        </w:rPr>
+        <w:t>~ close in vector space</w:t>
+      </w:r>
+    </w:p>
+    <w:p>
+      <w:pPr>
+        <w:pStyle w:val="Listenabsatz"/>
+        <w:numPr>
+          <w:ilvl w:val="0"/>
+          <w:numId w:val="2"/>
+        </w:numPr>
+        <w:rPr>
+          <w:lang w:val="en-GB"/>
+        </w:rPr>
+      </w:pPr>
+      <w:r>
+        <w:rPr>
+          <w:lang w:val="en-GB"/>
+        </w:rPr>
+        <w:lastRenderedPageBreak/>
+        <w:t>Efficient Estimation of Word Representations in</w:t>
+      </w:r>
+      <w:r>
+        <w:rPr>
+          <w:lang w:val="en-GB"/>
+        </w:rPr>
+        <w:t xml:space="preserve"> </w:t>
+      </w:r>
+      <w:r>
+        <w:rPr>
+          <w:lang w:val="en-GB"/>
+        </w:rPr>
+        <w:t>Vector Space</w:t>
+      </w:r>
+      <w:r>
+        <w:rPr>
+          <w:lang w:val="en-GB"/>
+        </w:rPr>
+        <w:t xml:space="preserve"> (Paper)</w:t>
+      </w:r>
+    </w:p>
+    <w:p>
+      <w:pPr>
+        <w:rPr>
+          <w:lang w:val="en-GB"/>
+        </w:rPr>
+      </w:pPr>
+    </w:p>
+    <w:p>
+      <w:pPr>
+        <w:rPr>
+          <w:lang w:val="en-GB"/>
+        </w:rPr>
+      </w:pPr>
+      <w:r>
+        <w:rPr>
+          <w:lang w:val="en-GB"/>
+        </w:rPr>
+        <w:t>Bag-of-words</w:t>
+      </w:r>
+    </w:p>
+    <w:p>
+      <w:pPr>
+        <w:pStyle w:val="Listenabsatz"/>
+        <w:numPr>
+          <w:ilvl w:val="0"/>
+          <w:numId w:val="6"/>
+        </w:numPr>
+        <w:rPr>
+          <w:lang w:val="en-GB"/>
+        </w:rPr>
+      </w:pPr>
+      <w:hyperlink r:id="rId9" w:history="1">
+        <w:r>
+          <w:rPr>
+            <w:rStyle w:val="Hyperlink"/>
+            <w:lang w:val="en-GB"/>
+          </w:rPr>
+          <w:t>https://radimrehurek.com/gensim/auto_examples/tutorials/run_doc2vec_lee.html#sphx-glr-auto-examples-tutorials-run-doc2vec-lee-py</w:t>
+        </w:r>
+      </w:hyperlink>
+    </w:p>
+    <w:p>
+      <w:pPr>
+        <w:pStyle w:val="Listenabsatz"/>
+        <w:numPr>
+          <w:ilvl w:val="0"/>
+          <w:numId w:val="6"/>
+        </w:numPr>
+        <w:rPr>
+          <w:lang w:val="en-GB"/>
+        </w:rPr>
+      </w:pPr>
+      <w:r>
+        <w:rPr>
+          <w:lang w:val="en-GB"/>
+        </w:rPr>
+        <w:t xml:space="preserve">Transforms document/ sentence into fixed-length vector of </w:t>
+      </w:r>
+      <w:proofErr w:type="gramStart"/>
+      <w:r>
+        <w:rPr>
+          <w:lang w:val="en-GB"/>
+        </w:rPr>
+        <w:t>integers</w:t>
+      </w:r>
+      <w:proofErr w:type="gramEnd"/>
+    </w:p>
+    <w:p>
+      <w:pPr>
+        <w:pStyle w:val="Listenabsatz"/>
+        <w:numPr>
+          <w:ilvl w:val="0"/>
+          <w:numId w:val="6"/>
+        </w:numPr>
+        <w:rPr>
+          <w:lang w:val="en-GB"/>
+        </w:rPr>
+      </w:pPr>
+      <w:r>
+        <w:rPr>
+          <w:lang w:val="en-GB"/>
+        </w:rPr>
+        <w:t xml:space="preserve">Element of </w:t>
+      </w:r>
+      <w:proofErr w:type="gramStart"/>
+      <w:r>
+        <w:rPr>
+          <w:lang w:val="en-GB"/>
+        </w:rPr>
+        <w:t>vector:</w:t>
+      </w:r>
+      <w:proofErr w:type="gramEnd"/>
+      <w:r>
+        <w:rPr>
+          <w:lang w:val="en-GB"/>
+        </w:rPr>
+        <w:t xml:space="preserve"> counts number of times a word occurred</w:t>
+      </w:r>
+    </w:p>
+    <w:p>
+      <w:pPr>
+        <w:pStyle w:val="Listenabsatz"/>
+        <w:numPr>
+          <w:ilvl w:val="0"/>
+          <w:numId w:val="6"/>
+        </w:numPr>
+        <w:rPr>
+          <w:lang w:val="en-GB"/>
+        </w:rPr>
+      </w:pPr>
+      <w:r>
+        <w:rPr>
+          <w:lang w:val="en-GB"/>
+        </w:rPr>
+        <w:t xml:space="preserve">Oder of elements is arbitrary -&gt; information about order of words is </w:t>
+      </w:r>
+      <w:proofErr w:type="gramStart"/>
+      <w:r>
+        <w:rPr>
+          <w:lang w:val="en-GB"/>
+        </w:rPr>
+        <w:t>lost</w:t>
+      </w:r>
+      <w:proofErr w:type="gramEnd"/>
+    </w:p>
+    <w:p>
+      <w:pPr>
+        <w:pStyle w:val="Listenabsatz"/>
+        <w:numPr>
+          <w:ilvl w:val="1"/>
+          <w:numId w:val="6"/>
+        </w:numPr>
+        <w:rPr>
+          <w:lang w:val="en-GB"/>
+        </w:rPr>
+      </w:pPr>
+      <w:r>
+        <w:rPr>
+          <w:lang w:val="en-GB"/>
+        </w:rPr>
+        <w:t>Bag of n-grams (word phrases of length n): capture word order, but high data sparsity and high dimensionality</w:t>
+      </w:r>
+    </w:p>
+    <w:p>
+      <w:pPr>
+        <w:pStyle w:val="Listenabsatz"/>
+        <w:numPr>
+          <w:ilvl w:val="0"/>
+          <w:numId w:val="6"/>
+        </w:numPr>
+        <w:rPr>
+          <w:lang w:val="en-GB"/>
+        </w:rPr>
+      </w:pPr>
+      <w:r>
+        <w:rPr>
+          <w:lang w:val="en-GB"/>
+        </w:rPr>
+        <w:t xml:space="preserve">Does not learn meaning of </w:t>
+      </w:r>
+      <w:proofErr w:type="gramStart"/>
+      <w:r>
+        <w:rPr>
+          <w:lang w:val="en-GB"/>
+        </w:rPr>
+        <w:t>words</w:t>
+      </w:r>
+      <w:proofErr w:type="gramEnd"/>
+    </w:p>
+    <w:p>
+      <w:pPr>
+        <w:pStyle w:val="Listenabsatz"/>
+        <w:numPr>
+          <w:ilvl w:val="1"/>
+          <w:numId w:val="6"/>
+        </w:numPr>
+        <w:rPr>
+          <w:lang w:val="en-GB"/>
+        </w:rPr>
+      </w:pPr>
+      <w:proofErr w:type="gramStart"/>
+      <w:r>
+        <w:rPr>
+          <w:lang w:val="en-GB"/>
+        </w:rPr>
+        <w:t>!=</w:t>
+      </w:r>
+      <w:proofErr w:type="gramEnd"/>
+      <w:r>
+        <w:rPr>
+          <w:lang w:val="en-GB"/>
+        </w:rPr>
+        <w:t xml:space="preserve"> Word2Vec</w:t>
+      </w:r>
+    </w:p>
+    <w:p>
+      <w:pPr>
+        <w:pStyle w:val="Listenabsatz"/>
+        <w:ind w:left="1440"/>
         <w:rPr>
           <w:lang w:val="en-GB"/>
         </w:rPr>
@@ -293,11 +1054,202 @@
           <w:lang w:val="en-GB"/>
         </w:rPr>
       </w:pPr>
-      <w:r>
-        <w:rPr>
-          <w:lang w:val="en-GB"/>
-        </w:rPr>
-        <w:t>As</w:t>
+      <w:hyperlink r:id="rId10" w:history="1">
+        <w:r>
+          <w:rPr>
+            <w:rStyle w:val="Hyperlink"/>
+            <w:lang w:val="en-GB"/>
+          </w:rPr>
+          <w:t>https://radimrehurek.com/gensim/auto_examples/tutorials/run_doc2vec_lee.html#sphx-glr-auto-examples-tutorials-run-doc2vec-lee-py</w:t>
+        </w:r>
+      </w:hyperlink>
+    </w:p>
+    <w:p>
+      <w:pPr>
+        <w:pStyle w:val="Listenabsatz"/>
+        <w:numPr>
+          <w:ilvl w:val="0"/>
+          <w:numId w:val="2"/>
+        </w:numPr>
+        <w:rPr>
+          <w:lang w:val="en-GB"/>
+        </w:rPr>
+      </w:pPr>
+      <w:r>
+        <w:rPr>
+          <w:lang w:val="en-GB"/>
+        </w:rPr>
+        <w:t xml:space="preserve">Represents documents as </w:t>
+      </w:r>
+      <w:proofErr w:type="gramStart"/>
+      <w:r>
+        <w:rPr>
+          <w:lang w:val="en-GB"/>
+        </w:rPr>
+        <w:t>vectors</w:t>
+      </w:r>
+      <w:proofErr w:type="gramEnd"/>
+    </w:p>
+    <w:p>
+      <w:pPr>
+        <w:pStyle w:val="Listenabsatz"/>
+        <w:numPr>
+          <w:ilvl w:val="0"/>
+          <w:numId w:val="2"/>
+        </w:numPr>
+        <w:rPr>
+          <w:lang w:val="en-GB"/>
+        </w:rPr>
+      </w:pPr>
+      <w:r>
+        <w:rPr>
+          <w:lang w:val="en-GB"/>
+        </w:rPr>
+        <w:t>Better than averaging Word2Vec vectors</w:t>
+      </w:r>
+    </w:p>
+    <w:p>
+      <w:pPr>
+        <w:pStyle w:val="Listenabsatz"/>
+        <w:numPr>
+          <w:ilvl w:val="0"/>
+          <w:numId w:val="2"/>
+        </w:numPr>
+        <w:rPr>
+          <w:lang w:val="en-GB"/>
+        </w:rPr>
+      </w:pPr>
+      <w:r>
+        <w:rPr>
+          <w:lang w:val="en-GB"/>
+        </w:rPr>
+        <w:t>Doc-vector:</w:t>
+      </w:r>
+    </w:p>
+    <w:p>
+      <w:pPr>
+        <w:pStyle w:val="Listenabsatz"/>
+        <w:numPr>
+          <w:ilvl w:val="1"/>
+          <w:numId w:val="2"/>
+        </w:numPr>
+        <w:rPr>
+          <w:lang w:val="en-GB"/>
+        </w:rPr>
+      </w:pPr>
+      <w:r>
+        <w:rPr>
+          <w:lang w:val="en-GB"/>
+        </w:rPr>
+        <w:t>Distributed Memory (PV-DM)</w:t>
+      </w:r>
+    </w:p>
+    <w:p>
+      <w:pPr>
+        <w:pStyle w:val="Listenabsatz"/>
+        <w:numPr>
+          <w:ilvl w:val="2"/>
+          <w:numId w:val="2"/>
+        </w:numPr>
+        <w:rPr>
+          <w:lang w:val="en-GB"/>
+        </w:rPr>
+      </w:pPr>
+      <w:r>
+        <w:rPr>
+          <w:lang w:val="en-GB"/>
+        </w:rPr>
+        <w:t>analogous to Word2Vec CBOW</w:t>
+      </w:r>
+    </w:p>
+    <w:p>
+      <w:pPr>
+        <w:pStyle w:val="Listenabsatz"/>
+        <w:numPr>
+          <w:ilvl w:val="2"/>
+          <w:numId w:val="2"/>
+        </w:numPr>
+        <w:rPr>
+          <w:lang w:val="en-GB"/>
+        </w:rPr>
+      </w:pPr>
+      <w:r>
+        <w:rPr>
+          <w:lang w:val="en-GB"/>
+        </w:rPr>
+        <w:t>doc-vector is obtained by prediction of centre word = average of context word-vectors and full document’s doc-vector</w:t>
+      </w:r>
+    </w:p>
+    <w:p>
+      <w:pPr>
+        <w:pStyle w:val="Listenabsatz"/>
+        <w:numPr>
+          <w:ilvl w:val="1"/>
+          <w:numId w:val="2"/>
+        </w:numPr>
+        <w:rPr>
+          <w:lang w:val="en-GB"/>
+        </w:rPr>
+      </w:pPr>
+      <w:r>
+        <w:rPr>
+          <w:lang w:val="en-US"/>
+        </w:rPr>
+        <w:t>Distributed Bag of Words (PV-DBOW)</w:t>
+      </w:r>
+    </w:p>
+    <w:p>
+      <w:pPr>
+        <w:pStyle w:val="Listenabsatz"/>
+        <w:numPr>
+          <w:ilvl w:val="2"/>
+          <w:numId w:val="2"/>
+        </w:numPr>
+        <w:rPr>
+          <w:lang w:val="en-GB"/>
+        </w:rPr>
+      </w:pPr>
+      <w:r>
+        <w:rPr>
+          <w:lang w:val="en-GB"/>
+        </w:rPr>
+        <w:t>analogous to Word2Vec SG</w:t>
+      </w:r>
+    </w:p>
+    <w:p>
+      <w:pPr>
+        <w:pStyle w:val="Listenabsatz"/>
+        <w:numPr>
+          <w:ilvl w:val="2"/>
+          <w:numId w:val="2"/>
+        </w:numPr>
+        <w:rPr>
+          <w:lang w:val="en-GB"/>
+        </w:rPr>
+      </w:pPr>
+      <w:r>
+        <w:rPr>
+          <w:lang w:val="en-GB"/>
+        </w:rPr>
+        <w:t>doc-vector is obtained by prediction of</w:t>
+      </w:r>
+      <w:r>
+        <w:rPr>
+          <w:lang w:val="en-GB"/>
+        </w:rPr>
+        <w:t xml:space="preserve"> target word from the full </w:t>
+      </w:r>
+      <w:r>
+        <w:rPr>
+          <w:lang w:val="en-GB"/>
+        </w:rPr>
+        <w:t>document’s</w:t>
+      </w:r>
+      <w:r>
+        <w:rPr>
+          <w:lang w:val="en-GB"/>
+        </w:rPr>
+        <w:t xml:space="preserve"> doc-vector</w:t>
       </w:r>
     </w:p>
     <w:p>
@@ -331,7 +1283,7 @@
           <w:lang w:val="en-GB"/>
         </w:rPr>
       </w:pPr>
-      <w:hyperlink r:id="rId8" w:history="1">
+      <w:hyperlink r:id="rId11" w:history="1">
         <w:r>
           <w:rPr>
             <w:rStyle w:val="Hyperlink"/>
@@ -576,7 +1528,7 @@
           <w:lang w:val="en-GB"/>
         </w:rPr>
       </w:pPr>
-      <w:hyperlink r:id="rId9" w:history="1">
+      <w:hyperlink r:id="rId12" w:history="1">
         <w:r>
           <w:rPr>
             <w:rStyle w:val="Hyperlink"/>
@@ -615,7 +1567,7 @@
           <w:lang w:val="en-GB"/>
         </w:rPr>
       </w:pPr>
-      <w:hyperlink r:id="rId10" w:history="1">
+      <w:hyperlink r:id="rId13" w:history="1">
         <w:r>
           <w:rPr>
             <w:rStyle w:val="Hyperlink"/>
@@ -660,7 +1612,7 @@
         </w:rPr>
         <w:t xml:space="preserve">Search: KNN: </w:t>
       </w:r>
-      <w:hyperlink r:id="rId11" w:history="1">
+      <w:hyperlink r:id="rId14" w:history="1">
         <w:r>
           <w:rPr>
             <w:rStyle w:val="Hyperlink"/>
@@ -675,7 +1627,7 @@
         </w:rPr>
         <w:t xml:space="preserve"> and </w:t>
       </w:r>
-      <w:hyperlink r:id="rId12" w:history="1">
+      <w:hyperlink r:id="rId15" w:history="1">
         <w:r>
           <w:rPr>
             <w:rStyle w:val="Hyperlink"/>
@@ -714,10 +1666,9 @@
         <w:rPr>
           <w:lang w:val="en-GB"/>
         </w:rPr>
-        <w:lastRenderedPageBreak/>
         <w:t xml:space="preserve">Init: </w:t>
       </w:r>
-      <w:hyperlink r:id="rId13" w:history="1">
+      <w:hyperlink r:id="rId16" w:history="1">
         <w:r>
           <w:rPr>
             <w:rStyle w:val="Hyperlink"/>
@@ -744,7 +1695,7 @@
         </w:rPr>
         <w:t xml:space="preserve">Image in Docker: </w:t>
       </w:r>
-      <w:hyperlink r:id="rId14" w:history="1">
+      <w:hyperlink r:id="rId17" w:history="1">
         <w:r>
           <w:rPr>
             <w:rStyle w:val="Hyperlink"/>
@@ -892,7 +1843,7 @@
           <w:lang w:val="en-GB"/>
         </w:rPr>
       </w:pPr>
-      <w:hyperlink r:id="rId15" w:history="1">
+      <w:hyperlink r:id="rId18" w:history="1">
         <w:r>
           <w:rPr>
             <w:rStyle w:val="Hyperlink"/>
@@ -1253,6 +2204,107 @@
           <w:lang w:val="en-GB"/>
         </w:rPr>
         <w:t xml:space="preserve"> </w:t>
+      </w:r>
+    </w:p>
+    <w:p>
+      <w:pPr>
+        <w:rPr>
+          <w:lang w:val="en-GB"/>
+        </w:rPr>
+      </w:pPr>
+    </w:p>
+    <w:p>
+      <w:pPr>
+        <w:rPr>
+          <w:lang w:val="en-GB"/>
+        </w:rPr>
+      </w:pPr>
+      <w:r>
+        <w:rPr>
+          <w:lang w:val="en-GB"/>
+        </w:rPr>
+        <w:t>Tokenizer</w:t>
+      </w:r>
+    </w:p>
+    <w:p>
+      <w:pPr>
+        <w:pStyle w:val="Listenabsatz"/>
+        <w:numPr>
+          <w:ilvl w:val="0"/>
+          <w:numId w:val="5"/>
+        </w:numPr>
+        <w:rPr>
+          <w:lang w:val="en-GB"/>
+        </w:rPr>
+      </w:pPr>
+      <w:hyperlink r:id="rId19" w:history="1">
+        <w:r>
+          <w:rPr>
+            <w:rStyle w:val="Hyperlink"/>
+            <w:lang w:val="en-GB"/>
+          </w:rPr>
+          <w:t>https://www.elastic.co/guide/en/elasticsearch/reference/current/analysis-tokenizers.html</w:t>
+        </w:r>
+      </w:hyperlink>
+    </w:p>
+    <w:p>
+      <w:pPr>
+        <w:pStyle w:val="Listenabsatz"/>
+        <w:numPr>
+          <w:ilvl w:val="0"/>
+          <w:numId w:val="5"/>
+        </w:numPr>
+        <w:rPr>
+          <w:lang w:val="en-GB"/>
+        </w:rPr>
+      </w:pPr>
+      <w:r>
+        <w:rPr>
+          <w:lang w:val="en-GB"/>
+        </w:rPr>
+        <w:t>Word oriented tokenizers</w:t>
+      </w:r>
+    </w:p>
+    <w:p>
+      <w:pPr>
+        <w:pStyle w:val="Listenabsatz"/>
+        <w:numPr>
+          <w:ilvl w:val="0"/>
+          <w:numId w:val="5"/>
+        </w:numPr>
+        <w:rPr>
+          <w:lang w:val="en-GB"/>
+        </w:rPr>
+      </w:pPr>
+      <w:r>
+        <w:rPr>
+          <w:lang w:val="en-GB"/>
+        </w:rPr>
+        <w:t>Partial word tokenizers</w:t>
+      </w:r>
+    </w:p>
+    <w:p>
+      <w:pPr>
+        <w:pStyle w:val="Listenabsatz"/>
+        <w:numPr>
+          <w:ilvl w:val="0"/>
+          <w:numId w:val="5"/>
+        </w:numPr>
+        <w:rPr>
+          <w:lang w:val="en-GB"/>
+        </w:rPr>
+      </w:pPr>
+      <w:r>
+        <w:rPr>
+          <w:lang w:val="en-GB"/>
+        </w:rPr>
+        <w:t xml:space="preserve">Structured </w:t>
+      </w:r>
+      <w:r>
+        <w:rPr>
+          <w:lang w:val="en-GB"/>
+        </w:rPr>
+        <w:t>word tokenizers</w:t>
       </w:r>
     </w:p>
     <w:sectPr>
@@ -1268,6 +2320,119 @@
 <file path=word/numbering.xml><?xml version="1.0" encoding="utf-8"?>
 <w:numbering xmlns:wpc="http://schemas.microsoft.com/office/word/2010/wordprocessingCanvas" xmlns:cx="http://schemas.microsoft.com/office/drawing/2014/chartex" xmlns:cx1="http://schemas.microsoft.com/office/drawing/2015/9/8/chartex" xmlns:cx2="http://schemas.microsoft.com/office/drawing/2015/10/21/chartex" xmlns:cx3="http://schemas.microsoft.com/office/drawing/2016/5/9/chartex" xmlns:cx4="http://schemas.microsoft.com/office/drawing/2016/5/10/chartex" xmlns:cx5="http://schemas.microsoft.com/office/drawing/2016/5/11/chartex" xmlns:cx6="http://schemas.microsoft.com/office/drawing/2016/5/12/chartex" xmlns:cx7="http://schemas.microsoft.com/office/drawing/2016/5/13/chartex" xmlns:cx8="http://schemas.microsoft.com/office/drawing/2016/5/14/chartex" xmlns:mc="http://schemas.openxmlformats.org/markup-compatibility/2006" xmlns:aink="http://schemas.microsoft.com/office/drawing/2016/ink" xmlns:am3d="http://schemas.microsoft.com/office/drawing/2017/model3d" xmlns:o="urn:schemas-microsoft-com:office:office" xmlns:oel="http://schemas.microsoft.com/office/2019/extlst" xmlns:r="http://schemas.openxmlformats.org/officeDocument/2006/relationships" xmlns:m="http://schemas.openxmlformats.org/officeDocument/2006/math" xmlns:v="urn:schemas-microsoft-com:vml" xmlns:wp14="http://schemas.microsoft.com/office/word/2010/wordprocessingDrawing" xmlns:wp="http://schemas.openxmlformats.org/drawingml/2006/wordprocessingDrawing" xmlns:w10="urn:schemas-microsoft-com:office:word" xmlns:w="http://schemas.openxmlformats.org/wordprocessingml/2006/main" xmlns:w14="http://schemas.microsoft.com/office/word/2010/wordml" xmlns:w15="http://schemas.microsoft.com/office/word/2012/wordml" xmlns:w16cex="http://schemas.microsoft.com/office/word/2018/wordml/cex" xmlns:w16cid="http://schemas.microsoft.com/office/word/2016/wordml/cid" xmlns:w16="http://schemas.microsoft.com/office/word/2018/wordml" xmlns:w16sdtdh="http://schemas.microsoft.com/office/word/2020/wordml/sdtdatahash" xmlns:w16se="http://schemas.microsoft.com/office/word/2015/wordml/symex" xmlns:wpg="http://schemas.microsoft.com/office/word/2010/wordprocessingGroup" xmlns:wpi="http://schemas.microsoft.com/office/word/2010/wordprocessingInk" xmlns:wne="http://schemas.microsoft.com/office/word/2006/wordml" xmlns:wps="http://schemas.microsoft.com/office/word/2010/wordprocessingShape" mc:Ignorable="w14 w15 w16se w16cid w16 w16cex w16sdtdh wp14">
   <w:abstractNum w:abstractNumId="0" w15:restartNumberingAfterBreak="0">
+    <w:nsid w:val="15480E26"/>
+    <w:multiLevelType w:val="hybridMultilevel"/>
+    <w:tmpl w:val="09543960"/>
+    <w:lvl w:ilvl="0" w:tplc="04070001">
+      <w:start w:val="1"/>
+      <w:numFmt w:val="bullet"/>
+      <w:lvlText w:val=""/>
+      <w:lvlJc w:val="left"/>
+      <w:pPr>
+        <w:ind w:left="720" w:hanging="360"/>
+      </w:pPr>
+      <w:rPr>
+        <w:rFonts w:ascii="Symbol" w:hAnsi="Symbol" w:hint="default"/>
+      </w:rPr>
+    </w:lvl>
+    <w:lvl w:ilvl="1" w:tplc="04070003">
+      <w:start w:val="1"/>
+      <w:numFmt w:val="bullet"/>
+      <w:lvlText w:val="o"/>
+      <w:lvlJc w:val="left"/>
+      <w:pPr>
+        <w:ind w:left="1440" w:hanging="360"/>
+      </w:pPr>
+      <w:rPr>
+        <w:rFonts w:ascii="Courier New" w:hAnsi="Courier New" w:cs="Courier New" w:hint="default"/>
+      </w:rPr>
+    </w:lvl>
+    <w:lvl w:ilvl="2" w:tplc="04070005" w:tentative="1">
+      <w:start w:val="1"/>
+      <w:numFmt w:val="bullet"/>
+      <w:lvlText w:val=""/>
+      <w:lvlJc w:val="left"/>
+      <w:pPr>
+        <w:ind w:left="2160" w:hanging="360"/>
+      </w:pPr>
+      <w:rPr>
+        <w:rFonts w:ascii="Wingdings" w:hAnsi="Wingdings" w:hint="default"/>
+      </w:rPr>
+    </w:lvl>
+    <w:lvl w:ilvl="3" w:tplc="04070001" w:tentative="1">
+      <w:start w:val="1"/>
+      <w:numFmt w:val="bullet"/>
+      <w:lvlText w:val=""/>
+      <w:lvlJc w:val="left"/>
+      <w:pPr>
+        <w:ind w:left="2880" w:hanging="360"/>
+      </w:pPr>
+      <w:rPr>
+        <w:rFonts w:ascii="Symbol" w:hAnsi="Symbol" w:hint="default"/>
+      </w:rPr>
+    </w:lvl>
+    <w:lvl w:ilvl="4" w:tplc="04070003" w:tentative="1">
+      <w:start w:val="1"/>
+      <w:numFmt w:val="bullet"/>
+      <w:lvlText w:val="o"/>
+      <w:lvlJc w:val="left"/>
+      <w:pPr>
+        <w:ind w:left="3600" w:hanging="360"/>
+      </w:pPr>
+      <w:rPr>
+        <w:rFonts w:ascii="Courier New" w:hAnsi="Courier New" w:cs="Courier New" w:hint="default"/>
+      </w:rPr>
+    </w:lvl>
+    <w:lvl w:ilvl="5" w:tplc="04070005" w:tentative="1">
+      <w:start w:val="1"/>
+      <w:numFmt w:val="bullet"/>
+      <w:lvlText w:val=""/>
+      <w:lvlJc w:val="left"/>
+      <w:pPr>
+        <w:ind w:left="4320" w:hanging="360"/>
+      </w:pPr>
+      <w:rPr>
+        <w:rFonts w:ascii="Wingdings" w:hAnsi="Wingdings" w:hint="default"/>
+      </w:rPr>
+    </w:lvl>
+    <w:lvl w:ilvl="6" w:tplc="04070001" w:tentative="1">
+      <w:start w:val="1"/>
+      <w:numFmt w:val="bullet"/>
+      <w:lvlText w:val=""/>
+      <w:lvlJc w:val="left"/>
+      <w:pPr>
+        <w:ind w:left="5040" w:hanging="360"/>
+      </w:pPr>
+      <w:rPr>
+        <w:rFonts w:ascii="Symbol" w:hAnsi="Symbol" w:hint="default"/>
+      </w:rPr>
+    </w:lvl>
+    <w:lvl w:ilvl="7" w:tplc="04070003" w:tentative="1">
+      <w:start w:val="1"/>
+      <w:numFmt w:val="bullet"/>
+      <w:lvlText w:val="o"/>
+      <w:lvlJc w:val="left"/>
+      <w:pPr>
+        <w:ind w:left="5760" w:hanging="360"/>
+      </w:pPr>
+      <w:rPr>
+        <w:rFonts w:ascii="Courier New" w:hAnsi="Courier New" w:cs="Courier New" w:hint="default"/>
+      </w:rPr>
+    </w:lvl>
+    <w:lvl w:ilvl="8" w:tplc="04070005" w:tentative="1">
+      <w:start w:val="1"/>
+      <w:numFmt w:val="bullet"/>
+      <w:lvlText w:val=""/>
+      <w:lvlJc w:val="left"/>
+      <w:pPr>
+        <w:ind w:left="6480" w:hanging="360"/>
+      </w:pPr>
+      <w:rPr>
+        <w:rFonts w:ascii="Wingdings" w:hAnsi="Wingdings" w:hint="default"/>
+      </w:rPr>
+    </w:lvl>
+  </w:abstractNum>
+  <w:abstractNum w:abstractNumId="1" w15:restartNumberingAfterBreak="0">
     <w:nsid w:val="1A195C7C"/>
     <w:multiLevelType w:val="hybridMultilevel"/>
     <w:tmpl w:val="9E6C3868"/>
@@ -1380,7 +2545,120 @@
       </w:rPr>
     </w:lvl>
   </w:abstractNum>
-  <w:abstractNum w:abstractNumId="1" w15:restartNumberingAfterBreak="0">
+  <w:abstractNum w:abstractNumId="2" w15:restartNumberingAfterBreak="0">
+    <w:nsid w:val="305C7453"/>
+    <w:multiLevelType w:val="hybridMultilevel"/>
+    <w:tmpl w:val="AAC27DFC"/>
+    <w:lvl w:ilvl="0" w:tplc="04070001">
+      <w:start w:val="1"/>
+      <w:numFmt w:val="bullet"/>
+      <w:lvlText w:val=""/>
+      <w:lvlJc w:val="left"/>
+      <w:pPr>
+        <w:ind w:left="720" w:hanging="360"/>
+      </w:pPr>
+      <w:rPr>
+        <w:rFonts w:ascii="Symbol" w:hAnsi="Symbol" w:hint="default"/>
+      </w:rPr>
+    </w:lvl>
+    <w:lvl w:ilvl="1" w:tplc="04070003">
+      <w:start w:val="1"/>
+      <w:numFmt w:val="bullet"/>
+      <w:lvlText w:val="o"/>
+      <w:lvlJc w:val="left"/>
+      <w:pPr>
+        <w:ind w:left="1440" w:hanging="360"/>
+      </w:pPr>
+      <w:rPr>
+        <w:rFonts w:ascii="Courier New" w:hAnsi="Courier New" w:cs="Courier New" w:hint="default"/>
+      </w:rPr>
+    </w:lvl>
+    <w:lvl w:ilvl="2" w:tplc="04070005" w:tentative="1">
+      <w:start w:val="1"/>
+      <w:numFmt w:val="bullet"/>
+      <w:lvlText w:val=""/>
+      <w:lvlJc w:val="left"/>
+      <w:pPr>
+        <w:ind w:left="2160" w:hanging="360"/>
+      </w:pPr>
+      <w:rPr>
+        <w:rFonts w:ascii="Wingdings" w:hAnsi="Wingdings" w:hint="default"/>
+      </w:rPr>
+    </w:lvl>
+    <w:lvl w:ilvl="3" w:tplc="04070001" w:tentative="1">
+      <w:start w:val="1"/>
+      <w:numFmt w:val="bullet"/>
+      <w:lvlText w:val=""/>
+      <w:lvlJc w:val="left"/>
+      <w:pPr>
+        <w:ind w:left="2880" w:hanging="360"/>
+      </w:pPr>
+      <w:rPr>
+        <w:rFonts w:ascii="Symbol" w:hAnsi="Symbol" w:hint="default"/>
+      </w:rPr>
+    </w:lvl>
+    <w:lvl w:ilvl="4" w:tplc="04070003" w:tentative="1">
+      <w:start w:val="1"/>
+      <w:numFmt w:val="bullet"/>
+      <w:lvlText w:val="o"/>
+      <w:lvlJc w:val="left"/>
+      <w:pPr>
+        <w:ind w:left="3600" w:hanging="360"/>
+      </w:pPr>
+      <w:rPr>
+        <w:rFonts w:ascii="Courier New" w:hAnsi="Courier New" w:cs="Courier New" w:hint="default"/>
+      </w:rPr>
+    </w:lvl>
+    <w:lvl w:ilvl="5" w:tplc="04070005" w:tentative="1">
+      <w:start w:val="1"/>
+      <w:numFmt w:val="bullet"/>
+      <w:lvlText w:val=""/>
+      <w:lvlJc w:val="left"/>
+      <w:pPr>
+        <w:ind w:left="4320" w:hanging="360"/>
+      </w:pPr>
+      <w:rPr>
+        <w:rFonts w:ascii="Wingdings" w:hAnsi="Wingdings" w:hint="default"/>
+      </w:rPr>
+    </w:lvl>
+    <w:lvl w:ilvl="6" w:tplc="04070001" w:tentative="1">
+      <w:start w:val="1"/>
+      <w:numFmt w:val="bullet"/>
+      <w:lvlText w:val=""/>
+      <w:lvlJc w:val="left"/>
+      <w:pPr>
+        <w:ind w:left="5040" w:hanging="360"/>
+      </w:pPr>
+      <w:rPr>
+        <w:rFonts w:ascii="Symbol" w:hAnsi="Symbol" w:hint="default"/>
+      </w:rPr>
+    </w:lvl>
+    <w:lvl w:ilvl="7" w:tplc="04070003" w:tentative="1">
+      <w:start w:val="1"/>
+      <w:numFmt w:val="bullet"/>
+      <w:lvlText w:val="o"/>
+      <w:lvlJc w:val="left"/>
+      <w:pPr>
+        <w:ind w:left="5760" w:hanging="360"/>
+      </w:pPr>
+      <w:rPr>
+        <w:rFonts w:ascii="Courier New" w:hAnsi="Courier New" w:cs="Courier New" w:hint="default"/>
+      </w:rPr>
+    </w:lvl>
+    <w:lvl w:ilvl="8" w:tplc="04070005" w:tentative="1">
+      <w:start w:val="1"/>
+      <w:numFmt w:val="bullet"/>
+      <w:lvlText w:val=""/>
+      <w:lvlJc w:val="left"/>
+      <w:pPr>
+        <w:ind w:left="6480" w:hanging="360"/>
+      </w:pPr>
+      <w:rPr>
+        <w:rFonts w:ascii="Wingdings" w:hAnsi="Wingdings" w:hint="default"/>
+      </w:rPr>
+    </w:lvl>
+  </w:abstractNum>
+  <w:abstractNum w:abstractNumId="3" w15:restartNumberingAfterBreak="0">
     <w:nsid w:val="43165A08"/>
     <w:multiLevelType w:val="hybridMultilevel"/>
     <w:tmpl w:val="59BE2776"/>
@@ -1493,7 +2771,7 @@
       </w:rPr>
     </w:lvl>
   </w:abstractNum>
-  <w:abstractNum w:abstractNumId="2" w15:restartNumberingAfterBreak="0">
+  <w:abstractNum w:abstractNumId="4" w15:restartNumberingAfterBreak="0">
     <w:nsid w:val="500B0223"/>
     <w:multiLevelType w:val="hybridMultilevel"/>
     <w:tmpl w:val="2DCA289C"/>
@@ -1533,7 +2811,7 @@
         <w:rFonts w:ascii="Wingdings" w:hAnsi="Wingdings" w:hint="default"/>
       </w:rPr>
     </w:lvl>
-    <w:lvl w:ilvl="3" w:tplc="04070001" w:tentative="1">
+    <w:lvl w:ilvl="3" w:tplc="04070001">
       <w:start w:val="1"/>
       <w:numFmt w:val="bullet"/>
       <w:lvlText w:val=""/>
@@ -1606,7 +2884,7 @@
       </w:rPr>
     </w:lvl>
   </w:abstractNum>
-  <w:abstractNum w:abstractNumId="3" w15:restartNumberingAfterBreak="0">
+  <w:abstractNum w:abstractNumId="5" w15:restartNumberingAfterBreak="0">
     <w:nsid w:val="7B68278A"/>
     <w:multiLevelType w:val="hybridMultilevel"/>
     <w:tmpl w:val="3CCEFD22"/>
@@ -1720,16 +2998,22 @@
     </w:lvl>
   </w:abstractNum>
   <w:num w:numId="1" w16cid:durableId="1047946481">
+    <w:abstractNumId w:val="3"/>
+  </w:num>
+  <w:num w:numId="2" w16cid:durableId="732237506">
+    <w:abstractNumId w:val="4"/>
+  </w:num>
+  <w:num w:numId="3" w16cid:durableId="1548377981">
     <w:abstractNumId w:val="1"/>
   </w:num>
-  <w:num w:numId="2" w16cid:durableId="732237506">
-    <w:abstractNumId w:val="2"/>
+  <w:num w:numId="4" w16cid:durableId="1325625307">
+    <w:abstractNumId w:val="5"/>
   </w:num>
-  <w:num w:numId="3" w16cid:durableId="1548377981">
+  <w:num w:numId="5" w16cid:durableId="1890845963">
     <w:abstractNumId w:val="0"/>
   </w:num>
-  <w:num w:numId="4" w16cid:durableId="1325625307">
-    <w:abstractNumId w:val="3"/>
+  <w:num w:numId="6" w16cid:durableId="445780980">
+    <w:abstractNumId w:val="2"/>
   </w:num>
 </w:numbering>
 </file>

</xml_diff>

<commit_message>
feat: added more structural elements
</commit_message>
<xml_diff>
--- a/BA_methods.docx
+++ b/BA_methods.docx
@@ -78,15 +78,11 @@
           <w:ilvl w:val="0"/>
           <w:numId w:val="3"/>
         </w:numPr>
-        <w:rPr>
-          <w:lang w:val="en-GB"/>
-        </w:rPr>
       </w:pPr>
       <w:hyperlink r:id="rId5" w:history="1">
         <w:r>
           <w:rPr>
             <w:rStyle w:val="Hyperlink"/>
-            <w:lang w:val="en-GB"/>
           </w:rPr>
           <w:t>https://de.wikipedia.org/wiki/Docker_(Software)</w:t>
         </w:r>
@@ -486,7 +482,7 @@
           <w:lang w:val="en-GB"/>
         </w:rPr>
       </w:pPr>
-      <w:hyperlink r:id="rId7" w:history="1">
+      <w:hyperlink r:id="rId7" w:anchor="sphx-glr-auto-examples-tutorials-run-wmd-py" w:history="1">
         <w:r>
           <w:rPr>
             <w:rStyle w:val="Hyperlink"/>
@@ -644,182 +640,151 @@
             <w:rStyle w:val="Hyperlink"/>
             <w:lang w:val="en-GB"/>
           </w:rPr>
-          <w:t>https://towardsda</w:t>
+          <w:t>https://towardsdatascience.com/end-to-end-topic-modeling-in-python-latent-dirichlet-allocation-lda-35ce4ed6b3e0</w:t>
         </w:r>
+      </w:hyperlink>
+      <w:r>
+        <w:rPr>
+          <w:rStyle w:val="Hyperlink"/>
+          <w:lang w:val="en-GB"/>
+        </w:rPr>
+        <w:t xml:space="preserve"> </w:t>
+      </w:r>
+      <w:r>
+        <w:rPr>
+          <w:rStyle w:val="Hyperlink"/>
+          <w:color w:val="FF0000"/>
+          <w:u w:val="none"/>
+          <w:lang w:val="en-GB"/>
+        </w:rPr>
+        <w:t>(GOOD guide incl. Code)</w:t>
+      </w:r>
+    </w:p>
+    <w:p>
+      <w:pPr>
+        <w:pStyle w:val="Listenabsatz"/>
+        <w:numPr>
+          <w:ilvl w:val="1"/>
+          <w:numId w:val="2"/>
+        </w:numPr>
+        <w:rPr>
+          <w:rStyle w:val="Hyperlink"/>
+          <w:color w:val="000000" w:themeColor="text1"/>
+          <w:u w:val="none"/>
+          <w:lang w:val="en-GB"/>
+        </w:rPr>
+      </w:pPr>
+      <w:r>
+        <w:rPr>
+          <w:rStyle w:val="Hyperlink"/>
+          <w:color w:val="000000" w:themeColor="text1"/>
+          <w:u w:val="none"/>
+          <w:lang w:val="en-GB"/>
+        </w:rPr>
+        <w:t xml:space="preserve">Topic: </w:t>
+      </w:r>
+      <w:r>
+        <w:rPr>
+          <w:rStyle w:val="Hyperlink"/>
+          <w:color w:val="000000" w:themeColor="text1"/>
+          <w:u w:val="none"/>
+          <w:lang w:val="en-GB"/>
+        </w:rPr>
+        <w:t>cluster of words</w:t>
+      </w:r>
+    </w:p>
+    <w:p>
+      <w:pPr>
+        <w:pStyle w:val="Listenabsatz"/>
+        <w:numPr>
+          <w:ilvl w:val="1"/>
+          <w:numId w:val="2"/>
+        </w:numPr>
+        <w:rPr>
+          <w:rStyle w:val="Hyperlink"/>
+          <w:color w:val="000000" w:themeColor="text1"/>
+          <w:u w:val="none"/>
+          <w:lang w:val="en-GB"/>
+        </w:rPr>
+      </w:pPr>
+      <w:r>
+        <w:rPr>
+          <w:rStyle w:val="Hyperlink"/>
+          <w:color w:val="000000" w:themeColor="text1"/>
+          <w:u w:val="none"/>
+          <w:lang w:val="en-GB"/>
+        </w:rPr>
+        <w:t>Text: mixture of all topics with specific weight</w:t>
+      </w:r>
+    </w:p>
+    <w:p>
+      <w:pPr>
+        <w:pStyle w:val="Listenabsatz"/>
+        <w:numPr>
+          <w:ilvl w:val="1"/>
+          <w:numId w:val="2"/>
+        </w:numPr>
+        <w:rPr>
+          <w:color w:val="000000" w:themeColor="text1"/>
+          <w:lang w:val="en-GB"/>
+        </w:rPr>
+      </w:pPr>
+      <w:r>
+        <w:rPr>
+          <w:rStyle w:val="Hyperlink"/>
+          <w:color w:val="000000" w:themeColor="text1"/>
+          <w:u w:val="none"/>
+          <w:lang w:val="en-GB"/>
+        </w:rPr>
+        <w:t xml:space="preserve">Alternatives for topic modelling: </w:t>
+      </w:r>
+      <w:r>
+        <w:rPr>
+          <w:lang w:val="en-GB"/>
+        </w:rPr>
+        <w:t>Latent Semantic Analysis (LSA/LSI), Probabilistic Latent Semantic Analysis (</w:t>
+      </w:r>
+      <w:proofErr w:type="spellStart"/>
+      <w:r>
+        <w:rPr>
+          <w:lang w:val="en-GB"/>
+        </w:rPr>
+        <w:t>pLSA</w:t>
+      </w:r>
+      <w:proofErr w:type="spellEnd"/>
+      <w:r>
+        <w:rPr>
+          <w:lang w:val="en-GB"/>
+        </w:rPr>
+        <w:t>)</w:t>
+      </w:r>
+    </w:p>
+    <w:p>
+      <w:pPr>
+        <w:pStyle w:val="Listenabsatz"/>
+        <w:numPr>
+          <w:ilvl w:val="0"/>
+          <w:numId w:val="2"/>
+        </w:numPr>
+        <w:rPr>
+          <w:lang w:val="en-GB"/>
+        </w:rPr>
+      </w:pPr>
+      <w:r>
+        <w:rPr>
+          <w:lang w:val="en-GB"/>
+        </w:rPr>
+        <w:t xml:space="preserve">How to train LDA model: </w:t>
+      </w:r>
+      <w:hyperlink r:id="rId9" w:anchor="sphx-glr-auto-examples-tutorials-run-lda-py" w:history="1">
         <w:r>
           <w:rPr>
             <w:rStyle w:val="Hyperlink"/>
             <w:lang w:val="en-GB"/>
           </w:rPr>
-          <w:t>t</w:t>
-        </w:r>
-        <w:r>
-          <w:rPr>
-            <w:rStyle w:val="Hyperlink"/>
-            <w:lang w:val="en-GB"/>
-          </w:rPr>
-          <w:t>ascience.com/end-to-end-topic-modeling-in-python-latent-dirichlet-allocation-lda-35ce4ed6b3e0</w:t>
+          <w:t>https://radimrehurek.com/gensim/auto_examples/tutorials/run_lda.html#sphx-glr-auto-examples-tutorials-run-lda-py</w:t>
         </w:r>
       </w:hyperlink>
-      <w:r>
-        <w:rPr>
-          <w:rStyle w:val="Hyperlink"/>
-          <w:lang w:val="en-GB"/>
-        </w:rPr>
-        <w:t xml:space="preserve"> </w:t>
-      </w:r>
-      <w:r>
-        <w:rPr>
-          <w:rStyle w:val="Hyperlink"/>
-          <w:color w:val="FF0000"/>
-          <w:u w:val="none"/>
-          <w:lang w:val="en-GB"/>
-        </w:rPr>
-        <w:t>(GOOD guide incl. Code)</w:t>
-      </w:r>
-    </w:p>
-    <w:p>
-      <w:pPr>
-        <w:pStyle w:val="Listenabsatz"/>
-        <w:numPr>
-          <w:ilvl w:val="1"/>
-          <w:numId w:val="2"/>
-        </w:numPr>
-        <w:rPr>
-          <w:rStyle w:val="Hyperlink"/>
-          <w:color w:val="000000" w:themeColor="text1"/>
-          <w:u w:val="none"/>
-          <w:lang w:val="en-GB"/>
-        </w:rPr>
-      </w:pPr>
-      <w:r>
-        <w:rPr>
-          <w:rStyle w:val="Hyperlink"/>
-          <w:color w:val="000000" w:themeColor="text1"/>
-          <w:u w:val="none"/>
-          <w:lang w:val="en-GB"/>
-        </w:rPr>
-        <w:t xml:space="preserve">Topic: </w:t>
-      </w:r>
-      <w:r>
-        <w:rPr>
-          <w:rStyle w:val="Hyperlink"/>
-          <w:color w:val="000000" w:themeColor="text1"/>
-          <w:u w:val="none"/>
-          <w:lang w:val="en-GB"/>
-        </w:rPr>
-        <w:t>cluster of words</w:t>
-      </w:r>
-    </w:p>
-    <w:p>
-      <w:pPr>
-        <w:pStyle w:val="Listenabsatz"/>
-        <w:numPr>
-          <w:ilvl w:val="1"/>
-          <w:numId w:val="2"/>
-        </w:numPr>
-        <w:rPr>
-          <w:rStyle w:val="Hyperlink"/>
-          <w:color w:val="000000" w:themeColor="text1"/>
-          <w:u w:val="none"/>
-          <w:lang w:val="en-GB"/>
-        </w:rPr>
-      </w:pPr>
-      <w:r>
-        <w:rPr>
-          <w:rStyle w:val="Hyperlink"/>
-          <w:color w:val="000000" w:themeColor="text1"/>
-          <w:u w:val="none"/>
-          <w:lang w:val="en-GB"/>
-        </w:rPr>
-        <w:t>Text: mixture of all topics with specific weight</w:t>
-      </w:r>
-    </w:p>
-    <w:p>
-      <w:pPr>
-        <w:pStyle w:val="Listenabsatz"/>
-        <w:numPr>
-          <w:ilvl w:val="1"/>
-          <w:numId w:val="2"/>
-        </w:numPr>
-        <w:rPr>
-          <w:color w:val="000000" w:themeColor="text1"/>
-          <w:lang w:val="en-GB"/>
-        </w:rPr>
-      </w:pPr>
-      <w:r>
-        <w:rPr>
-          <w:rStyle w:val="Hyperlink"/>
-          <w:color w:val="000000" w:themeColor="text1"/>
-          <w:u w:val="none"/>
-          <w:lang w:val="en-GB"/>
-        </w:rPr>
-        <w:t xml:space="preserve">Alternatives for topic modelling: </w:t>
-      </w:r>
-      <w:r>
-        <w:rPr>
-          <w:lang w:val="en-GB"/>
-        </w:rPr>
-        <w:t>Latent Semantic Analysis (LSA/LSI), Probabilistic Latent Semantic Analysis (</w:t>
-      </w:r>
-      <w:proofErr w:type="spellStart"/>
-      <w:r>
-        <w:rPr>
-          <w:lang w:val="en-GB"/>
-        </w:rPr>
-        <w:t>pLSA</w:t>
-      </w:r>
-      <w:proofErr w:type="spellEnd"/>
-      <w:r>
-        <w:rPr>
-          <w:lang w:val="en-GB"/>
-        </w:rPr>
-        <w:t>)</w:t>
-      </w:r>
-    </w:p>
-    <w:p>
-      <w:pPr>
-        <w:pStyle w:val="Listenabsatz"/>
-        <w:numPr>
-          <w:ilvl w:val="0"/>
-          <w:numId w:val="2"/>
-        </w:numPr>
-        <w:rPr>
-          <w:lang w:val="en-GB"/>
-        </w:rPr>
-      </w:pPr>
-      <w:r>
-        <w:rPr>
-          <w:lang w:val="en-GB"/>
-        </w:rPr>
-        <w:t xml:space="preserve">How to train LDA model: </w:t>
-      </w:r>
-      <w:r>
-        <w:fldChar w:fldCharType="begin"/>
-      </w:r>
-      <w:r>
-        <w:rPr>
-          <w:lang w:val="en-US"/>
-        </w:rPr>
-        <w:instrText>HYPERLINK "https://radimrehurek.com/gensim/auto_examples/tutorials/run_lda.html" \l "sphx-glr-auto-examples-tutorials-run-lda-py"</w:instrText>
-      </w:r>
-      <w:r>
-        <w:fldChar w:fldCharType="separate"/>
-      </w:r>
-      <w:r>
-        <w:rPr>
-          <w:rStyle w:val="Hyperlink"/>
-          <w:lang w:val="en-GB"/>
-        </w:rPr>
-        <w:t>https://radimrehurek.com/gensim/auto_examples/tutorials/run_lda.html#sphx-glr-auto-examples-tutorials-run-lda-py</w:t>
-      </w:r>
-      <w:r>
-        <w:rPr>
-          <w:rStyle w:val="Hyperlink"/>
-          <w:lang w:val="en-GB"/>
-        </w:rPr>
-        <w:fldChar w:fldCharType="end"/>
-      </w:r>
     </w:p>
     <w:p>
       <w:pPr>
@@ -838,7 +803,7 @@
         </w:rPr>
         <w:t xml:space="preserve">Components of LDA model: </w:t>
       </w:r>
-      <w:hyperlink r:id="rId9" w:history="1">
+      <w:hyperlink r:id="rId10" w:history="1">
         <w:r>
           <w:rPr>
             <w:rStyle w:val="Hyperlink"/>
@@ -859,7 +824,7 @@
           <w:lang w:val="en-GB"/>
         </w:rPr>
       </w:pPr>
-      <w:hyperlink r:id="rId10" w:history="1">
+      <w:hyperlink r:id="rId11" w:history="1">
         <w:r>
           <w:rPr>
             <w:rStyle w:val="Hyperlink"/>
@@ -1159,7 +1124,7 @@
           <w:lang w:val="en-GB"/>
         </w:rPr>
       </w:pPr>
-      <w:hyperlink r:id="rId11" w:history="1">
+      <w:hyperlink r:id="rId12" w:history="1">
         <w:r>
           <w:rPr>
             <w:rStyle w:val="Hyperlink"/>
@@ -1334,7 +1299,7 @@
           <w:lang w:val="en-GB"/>
         </w:rPr>
       </w:pPr>
-      <w:hyperlink r:id="rId12" w:history="1">
+      <w:hyperlink r:id="rId13" w:history="1">
         <w:r>
           <w:rPr>
             <w:rStyle w:val="Hyperlink"/>
@@ -1425,7 +1390,7 @@
           <w:lang w:val="en-GB"/>
         </w:rPr>
       </w:pPr>
-      <w:hyperlink r:id="rId13" w:history="1">
+      <w:hyperlink r:id="rId14" w:history="1">
         <w:r>
           <w:rPr>
             <w:rStyle w:val="Hyperlink"/>
@@ -1588,7 +1553,7 @@
         </w:rPr>
         <w:t>(‘word2vec-google-news-300’) (</w:t>
       </w:r>
-      <w:hyperlink r:id="rId14" w:history="1">
+      <w:hyperlink r:id="rId15" w:anchor="sphx-glr-auto-examples-tutorials-run-scm-py" w:history="1">
         <w:r>
           <w:rPr>
             <w:rStyle w:val="Hyperlink"/>
@@ -1644,7 +1609,7 @@
           <w:lang w:val="en-GB"/>
         </w:rPr>
       </w:pPr>
-      <w:hyperlink r:id="rId15" w:anchor="sphx-glr-auto-examples-tutorials-run-fasttext-py" w:history="1">
+      <w:hyperlink r:id="rId16" w:anchor="sphx-glr-auto-examples-tutorials-run-fasttext-py" w:history="1">
         <w:r>
           <w:rPr>
             <w:rStyle w:val="Hyperlink"/>
@@ -1753,21 +1718,7 @@
         <w:rPr>
           <w:lang w:val="en-GB"/>
         </w:rPr>
-        <w:t xml:space="preserve"> = character </w:t>
-      </w:r>
-      <w:proofErr w:type="spellStart"/>
-      <w:r>
-        <w:rPr>
-          <w:lang w:val="en-GB"/>
-        </w:rPr>
-        <w:t>ngrams</w:t>
-      </w:r>
-      <w:proofErr w:type="spellEnd"/>
-      <w:r>
-        <w:rPr>
-          <w:lang w:val="en-GB"/>
-        </w:rPr>
-        <w:t xml:space="preserve"> of a word</w:t>
+        <w:t xml:space="preserve"> = character ngrams of a word</w:t>
       </w:r>
     </w:p>
     <w:p>
@@ -1785,16 +1736,8 @@
         <w:rPr>
           <w:lang w:val="en-GB"/>
         </w:rPr>
-        <w:t>Vector of word = sum of all vectors of its component char-</w:t>
-      </w:r>
-      <w:proofErr w:type="spellStart"/>
-      <w:r>
-        <w:rPr>
-          <w:lang w:val="en-GB"/>
-        </w:rPr>
-        <w:t>ngrams</w:t>
-      </w:r>
-      <w:proofErr w:type="spellEnd"/>
+        <w:t>Vector of word = sum of all vectors of its component char-ngrams</w:t>
+      </w:r>
     </w:p>
     <w:p>
       <w:pPr>
@@ -1879,22 +1822,87 @@
         <w:rPr>
           <w:lang w:val="en-GB"/>
         </w:rPr>
-        <w:t>if &gt;= 1 char-</w:t>
+        <w:t>if &gt;= 1 char-ngrams was in training data -&gt; sum those up</w:t>
+      </w:r>
+    </w:p>
+    <w:p>
+      <w:pPr>
+        <w:pStyle w:val="Listenabsatz"/>
+        <w:numPr>
+          <w:ilvl w:val="0"/>
+          <w:numId w:val="9"/>
+        </w:numPr>
+        <w:rPr>
+          <w:lang w:val="en-GB"/>
+        </w:rPr>
+      </w:pPr>
+      <w:hyperlink r:id="rId17" w:history="1">
+        <w:r>
+          <w:rPr>
+            <w:rStyle w:val="Hyperlink"/>
+            <w:lang w:val="en-GB"/>
+          </w:rPr>
+          <w:t>https://medium.com/analytics-vidhya/sentence-embeddings-facebooks-infersent-6ac4a9fc2001</w:t>
+        </w:r>
+      </w:hyperlink>
+    </w:p>
+    <w:p>
+      <w:pPr>
+        <w:pStyle w:val="Listenabsatz"/>
+        <w:numPr>
+          <w:ilvl w:val="1"/>
+          <w:numId w:val="9"/>
+        </w:numPr>
+        <w:rPr>
+          <w:lang w:val="en-GB"/>
+        </w:rPr>
+      </w:pPr>
+      <w:r>
+        <w:rPr>
+          <w:lang w:val="en-GB"/>
+        </w:rPr>
+        <w:t xml:space="preserve">Word </w:t>
+      </w:r>
+      <w:proofErr w:type="gramStart"/>
+      <w:r>
+        <w:rPr>
+          <w:lang w:val="en-GB"/>
+        </w:rPr>
+        <w:t>embedding !</w:t>
+      </w:r>
+      <w:proofErr w:type="gramEnd"/>
+      <w:r>
+        <w:rPr>
+          <w:lang w:val="en-GB"/>
+        </w:rPr>
+        <w:t>= sentence embedding</w:t>
+      </w:r>
+    </w:p>
+    <w:p>
+      <w:pPr>
+        <w:pStyle w:val="Listenabsatz"/>
+        <w:numPr>
+          <w:ilvl w:val="1"/>
+          <w:numId w:val="9"/>
+        </w:numPr>
+        <w:rPr>
+          <w:lang w:val="en-GB"/>
+        </w:rPr>
+      </w:pPr>
+      <w:r>
+        <w:rPr>
+          <w:lang w:val="en-GB"/>
+        </w:rPr>
+        <w:t xml:space="preserve">Baseline of </w:t>
       </w:r>
       <w:proofErr w:type="spellStart"/>
       <w:r>
         <w:rPr>
           <w:lang w:val="en-GB"/>
         </w:rPr>
-        <w:t>ngrams</w:t>
+        <w:t>ELMo</w:t>
       </w:r>
       <w:proofErr w:type="spellEnd"/>
-      <w:r>
-        <w:rPr>
-          <w:lang w:val="en-GB"/>
-        </w:rPr>
-        <w:t xml:space="preserve"> was in training data -&gt; sum those up</w:t>
-      </w:r>
     </w:p>
     <w:p>
       <w:pPr>
@@ -1927,7 +1935,7 @@
           <w:lang w:val="en-GB"/>
         </w:rPr>
       </w:pPr>
-      <w:hyperlink r:id="rId16" w:anchor="sphx-glr-auto-examples-tutorials-run-annoy-py" w:history="1">
+      <w:hyperlink r:id="rId18" w:anchor="sphx-glr-auto-examples-tutorials-run-annoy-py" w:history="1">
         <w:r>
           <w:rPr>
             <w:rStyle w:val="Hyperlink"/>
@@ -2106,7 +2114,7 @@
           <w:lang w:val="en-GB"/>
         </w:rPr>
       </w:pPr>
-      <w:hyperlink r:id="rId17" w:history="1">
+      <w:hyperlink r:id="rId19" w:history="1">
         <w:r>
           <w:rPr>
             <w:rStyle w:val="Hyperlink"/>
@@ -2189,7 +2197,7 @@
           <w:lang w:val="en-GB"/>
         </w:rPr>
       </w:pPr>
-      <w:hyperlink r:id="rId18" w:history="1">
+      <w:hyperlink r:id="rId20" w:history="1">
         <w:r>
           <w:rPr>
             <w:rStyle w:val="Hyperlink"/>
@@ -2390,6 +2398,7 @@
         <w:rPr>
           <w:lang w:val="en-GB"/>
         </w:rPr>
+        <w:lastRenderedPageBreak/>
         <w:t>Skip Gram</w:t>
       </w:r>
     </w:p>
@@ -2470,7 +2479,6 @@
         <w:rPr>
           <w:lang w:val="en-GB"/>
         </w:rPr>
-        <w:lastRenderedPageBreak/>
         <w:t>hidden layer: #dimensions = dimension to present current word at input layer</w:t>
       </w:r>
     </w:p>
@@ -2584,394 +2592,6 @@
         <w:numPr>
           <w:ilvl w:val="0"/>
           <w:numId w:val="6"/>
-        </w:numPr>
-        <w:rPr>
-          <w:lang w:val="en-GB"/>
-        </w:rPr>
-      </w:pPr>
-      <w:hyperlink r:id="rId19" w:anchor="sphx-glr-auto-examples-tutorials-run-doc2vec-lee-py" w:history="1">
-        <w:r>
-          <w:rPr>
-            <w:rStyle w:val="Hyperlink"/>
-            <w:lang w:val="en-GB"/>
-          </w:rPr>
-          <w:t>https://radimrehurek.com/gensim/auto_examples/tutorials/run_doc2vec_lee.html#sphx-glr-auto-examples-tutorials-run-doc2vec-lee-py</w:t>
-        </w:r>
-      </w:hyperlink>
-    </w:p>
-    <w:p>
-      <w:pPr>
-        <w:pStyle w:val="Listenabsatz"/>
-        <w:numPr>
-          <w:ilvl w:val="0"/>
-          <w:numId w:val="6"/>
-        </w:numPr>
-        <w:rPr>
-          <w:lang w:val="en-GB"/>
-        </w:rPr>
-      </w:pPr>
-      <w:r>
-        <w:rPr>
-          <w:lang w:val="en-GB"/>
-        </w:rPr>
-        <w:t xml:space="preserve">Transforms document/ sentence into fixed-length vector of </w:t>
-      </w:r>
-      <w:proofErr w:type="gramStart"/>
-      <w:r>
-        <w:rPr>
-          <w:lang w:val="en-GB"/>
-        </w:rPr>
-        <w:t>integers</w:t>
-      </w:r>
-      <w:proofErr w:type="gramEnd"/>
-    </w:p>
-    <w:p>
-      <w:pPr>
-        <w:pStyle w:val="Listenabsatz"/>
-        <w:numPr>
-          <w:ilvl w:val="0"/>
-          <w:numId w:val="6"/>
-        </w:numPr>
-        <w:rPr>
-          <w:lang w:val="en-GB"/>
-        </w:rPr>
-      </w:pPr>
-      <w:r>
-        <w:rPr>
-          <w:lang w:val="en-GB"/>
-        </w:rPr>
-        <w:t xml:space="preserve">Element of </w:t>
-      </w:r>
-      <w:proofErr w:type="gramStart"/>
-      <w:r>
-        <w:rPr>
-          <w:lang w:val="en-GB"/>
-        </w:rPr>
-        <w:t>vector:</w:t>
-      </w:r>
-      <w:proofErr w:type="gramEnd"/>
-      <w:r>
-        <w:rPr>
-          <w:lang w:val="en-GB"/>
-        </w:rPr>
-        <w:t xml:space="preserve"> counts number of times a word occurred</w:t>
-      </w:r>
-    </w:p>
-    <w:p>
-      <w:pPr>
-        <w:pStyle w:val="Listenabsatz"/>
-        <w:numPr>
-          <w:ilvl w:val="0"/>
-          <w:numId w:val="6"/>
-        </w:numPr>
-        <w:rPr>
-          <w:lang w:val="en-GB"/>
-        </w:rPr>
-      </w:pPr>
-      <w:r>
-        <w:rPr>
-          <w:lang w:val="en-GB"/>
-        </w:rPr>
-        <w:t xml:space="preserve">Oder of elements is arbitrary -&gt; information about order of words is </w:t>
-      </w:r>
-      <w:proofErr w:type="gramStart"/>
-      <w:r>
-        <w:rPr>
-          <w:lang w:val="en-GB"/>
-        </w:rPr>
-        <w:t>lost</w:t>
-      </w:r>
-      <w:proofErr w:type="gramEnd"/>
-    </w:p>
-    <w:p>
-      <w:pPr>
-        <w:pStyle w:val="Listenabsatz"/>
-        <w:numPr>
-          <w:ilvl w:val="1"/>
-          <w:numId w:val="6"/>
-        </w:numPr>
-        <w:rPr>
-          <w:lang w:val="en-GB"/>
-        </w:rPr>
-      </w:pPr>
-      <w:r>
-        <w:rPr>
-          <w:lang w:val="en-GB"/>
-        </w:rPr>
-        <w:t>Bag of n-grams (word phrases of length n): capture word order, but high data sparsity and high dimensionality</w:t>
-      </w:r>
-    </w:p>
-    <w:p>
-      <w:pPr>
-        <w:pStyle w:val="Listenabsatz"/>
-        <w:numPr>
-          <w:ilvl w:val="0"/>
-          <w:numId w:val="6"/>
-        </w:numPr>
-        <w:rPr>
-          <w:lang w:val="en-GB"/>
-        </w:rPr>
-      </w:pPr>
-      <w:r>
-        <w:rPr>
-          <w:lang w:val="en-GB"/>
-        </w:rPr>
-        <w:t xml:space="preserve">Does not learn meaning of </w:t>
-      </w:r>
-      <w:proofErr w:type="gramStart"/>
-      <w:r>
-        <w:rPr>
-          <w:lang w:val="en-GB"/>
-        </w:rPr>
-        <w:t>words</w:t>
-      </w:r>
-      <w:proofErr w:type="gramEnd"/>
-    </w:p>
-    <w:p>
-      <w:pPr>
-        <w:pStyle w:val="Listenabsatz"/>
-        <w:numPr>
-          <w:ilvl w:val="1"/>
-          <w:numId w:val="6"/>
-        </w:numPr>
-        <w:rPr>
-          <w:lang w:val="en-GB"/>
-        </w:rPr>
-      </w:pPr>
-      <w:proofErr w:type="gramStart"/>
-      <w:r>
-        <w:rPr>
-          <w:lang w:val="en-GB"/>
-        </w:rPr>
-        <w:t>!=</w:t>
-      </w:r>
-      <w:proofErr w:type="gramEnd"/>
-      <w:r>
-        <w:rPr>
-          <w:lang w:val="en-GB"/>
-        </w:rPr>
-        <w:t xml:space="preserve"> Word2Vec</w:t>
-      </w:r>
-    </w:p>
-    <w:p>
-      <w:pPr>
-        <w:pStyle w:val="Listenabsatz"/>
-        <w:numPr>
-          <w:ilvl w:val="0"/>
-          <w:numId w:val="6"/>
-        </w:numPr>
-        <w:rPr>
-          <w:lang w:val="en-GB"/>
-        </w:rPr>
-      </w:pPr>
-      <w:r>
-        <w:rPr>
-          <w:lang w:val="en-GB"/>
-        </w:rPr>
-        <w:t xml:space="preserve">Function: </w:t>
-      </w:r>
-      <w:proofErr w:type="gramStart"/>
-      <w:r>
-        <w:rPr>
-          <w:lang w:val="en-GB"/>
-        </w:rPr>
-        <w:t>genism.dictionary</w:t>
-      </w:r>
-      <w:proofErr w:type="gramEnd"/>
-      <w:r>
-        <w:rPr>
-          <w:lang w:val="en-GB"/>
-        </w:rPr>
-        <w:t>.doc2bow (</w:t>
-      </w:r>
-      <w:r>
-        <w:rPr>
-          <w:lang w:val="en-GB"/>
-        </w:rPr>
-        <w:t>https://tedboy.github.io/nlps/generated/generated/gensim.corpora.Dictionary.doc2bow.html</w:t>
-      </w:r>
-      <w:r>
-        <w:rPr>
-          <w:lang w:val="en-GB"/>
-        </w:rPr>
-        <w:t>)</w:t>
-      </w:r>
-    </w:p>
-    <w:p>
-      <w:pPr>
-        <w:pStyle w:val="Listenabsatz"/>
-        <w:numPr>
-          <w:ilvl w:val="1"/>
-          <w:numId w:val="6"/>
-        </w:numPr>
-        <w:rPr>
-          <w:lang w:val="en-GB"/>
-        </w:rPr>
-      </w:pPr>
-      <w:r>
-        <w:rPr>
-          <w:lang w:val="en-GB"/>
-        </w:rPr>
-        <w:t>Returns list of (</w:t>
-      </w:r>
-      <w:proofErr w:type="spellStart"/>
-      <w:r>
-        <w:rPr>
-          <w:lang w:val="en-GB"/>
-        </w:rPr>
-        <w:t>token_id</w:t>
-      </w:r>
-      <w:proofErr w:type="spellEnd"/>
-      <w:r>
-        <w:rPr>
-          <w:lang w:val="en-GB"/>
-        </w:rPr>
-        <w:t xml:space="preserve">, </w:t>
-      </w:r>
-      <w:proofErr w:type="spellStart"/>
-      <w:r>
-        <w:rPr>
-          <w:lang w:val="en-GB"/>
-        </w:rPr>
-        <w:t>token_count</w:t>
-      </w:r>
-      <w:proofErr w:type="spellEnd"/>
-      <w:r>
-        <w:rPr>
-          <w:lang w:val="en-GB"/>
-        </w:rPr>
-        <w:t>)</w:t>
-      </w:r>
-    </w:p>
-    <w:p>
-      <w:pPr>
-        <w:pStyle w:val="Listenabsatz"/>
-        <w:numPr>
-          <w:ilvl w:val="1"/>
-          <w:numId w:val="6"/>
-        </w:numPr>
-        <w:rPr>
-          <w:lang w:val="en-GB"/>
-        </w:rPr>
-      </w:pPr>
-      <w:r>
-        <w:rPr>
-          <w:lang w:val="en-GB"/>
-        </w:rPr>
-        <w:t>Assumption: tokens are tokenized and normalized</w:t>
-      </w:r>
-    </w:p>
-    <w:p>
-      <w:pPr>
-        <w:rPr>
-          <w:lang w:val="en-GB"/>
-        </w:rPr>
-      </w:pPr>
-    </w:p>
-    <w:p>
-      <w:pPr>
-        <w:rPr>
-          <w:lang w:val="en-GB"/>
-        </w:rPr>
-      </w:pPr>
-      <w:r>
-        <w:rPr>
-          <w:lang w:val="en-GB"/>
-        </w:rPr>
-        <w:t>TF-IDF:</w:t>
-      </w:r>
-    </w:p>
-    <w:p>
-      <w:pPr>
-        <w:pStyle w:val="Listenabsatz"/>
-        <w:numPr>
-          <w:ilvl w:val="0"/>
-          <w:numId w:val="12"/>
-        </w:numPr>
-        <w:rPr>
-          <w:lang w:val="en-GB"/>
-        </w:rPr>
-      </w:pPr>
-      <w:hyperlink r:id="rId20" w:history="1">
-        <w:r>
-          <w:rPr>
-            <w:rStyle w:val="Hyperlink"/>
-            <w:lang w:val="en-GB"/>
-          </w:rPr>
-          <w:t>https://radimrehurek.com/gensim/auto_examples/tutorials/run_scm.html#sphx-glr-auto-examples-tutorials-run-scm-py</w:t>
-        </w:r>
-      </w:hyperlink>
-    </w:p>
-    <w:p>
-      <w:pPr>
-        <w:pStyle w:val="Listenabsatz"/>
-        <w:numPr>
-          <w:ilvl w:val="0"/>
-          <w:numId w:val="12"/>
-        </w:numPr>
-        <w:rPr>
-          <w:lang w:val="en-GB"/>
-        </w:rPr>
-      </w:pPr>
-      <w:r>
-        <w:rPr>
-          <w:lang w:val="en-GB"/>
-        </w:rPr>
-        <w:t xml:space="preserve">Function: </w:t>
-      </w:r>
-      <w:proofErr w:type="spellStart"/>
-      <w:proofErr w:type="gramStart"/>
-      <w:r>
-        <w:rPr>
-          <w:lang w:val="en-GB"/>
-        </w:rPr>
-        <w:t>genism.models</w:t>
-      </w:r>
-      <w:proofErr w:type="gramEnd"/>
-      <w:r>
-        <w:rPr>
-          <w:lang w:val="en-GB"/>
-        </w:rPr>
-        <w:t>.TfidfModel</w:t>
-      </w:r>
-      <w:proofErr w:type="spellEnd"/>
-    </w:p>
-    <w:p>
-      <w:pPr>
-        <w:ind w:left="1080"/>
-        <w:rPr>
-          <w:lang w:val="en-GB"/>
-        </w:rPr>
-      </w:pPr>
-    </w:p>
-    <w:p>
-      <w:pPr>
-        <w:pStyle w:val="Listenabsatz"/>
-        <w:ind w:left="1440"/>
-        <w:rPr>
-          <w:lang w:val="en-GB"/>
-        </w:rPr>
-      </w:pPr>
-    </w:p>
-    <w:p>
-      <w:pPr>
-        <w:rPr>
-          <w:lang w:val="en-GB"/>
-        </w:rPr>
-      </w:pPr>
-      <w:r>
-        <w:rPr>
-          <w:lang w:val="en-GB"/>
-        </w:rPr>
-        <w:t>Doc2Vec:</w:t>
-      </w:r>
-    </w:p>
-    <w:p>
-      <w:pPr>
-        <w:pStyle w:val="Listenabsatz"/>
-        <w:numPr>
-          <w:ilvl w:val="0"/>
-          <w:numId w:val="2"/>
         </w:numPr>
         <w:rPr>
           <w:lang w:val="en-GB"/>
@@ -2992,6 +2612,394 @@
         <w:pStyle w:val="Listenabsatz"/>
         <w:numPr>
           <w:ilvl w:val="0"/>
+          <w:numId w:val="6"/>
+        </w:numPr>
+        <w:rPr>
+          <w:lang w:val="en-GB"/>
+        </w:rPr>
+      </w:pPr>
+      <w:r>
+        <w:rPr>
+          <w:lang w:val="en-GB"/>
+        </w:rPr>
+        <w:t xml:space="preserve">Transforms document/ sentence into fixed-length vector of </w:t>
+      </w:r>
+      <w:proofErr w:type="gramStart"/>
+      <w:r>
+        <w:rPr>
+          <w:lang w:val="en-GB"/>
+        </w:rPr>
+        <w:t>integers</w:t>
+      </w:r>
+      <w:proofErr w:type="gramEnd"/>
+    </w:p>
+    <w:p>
+      <w:pPr>
+        <w:pStyle w:val="Listenabsatz"/>
+        <w:numPr>
+          <w:ilvl w:val="0"/>
+          <w:numId w:val="6"/>
+        </w:numPr>
+        <w:rPr>
+          <w:lang w:val="en-GB"/>
+        </w:rPr>
+      </w:pPr>
+      <w:r>
+        <w:rPr>
+          <w:lang w:val="en-GB"/>
+        </w:rPr>
+        <w:t xml:space="preserve">Element of </w:t>
+      </w:r>
+      <w:proofErr w:type="gramStart"/>
+      <w:r>
+        <w:rPr>
+          <w:lang w:val="en-GB"/>
+        </w:rPr>
+        <w:t>vector:</w:t>
+      </w:r>
+      <w:proofErr w:type="gramEnd"/>
+      <w:r>
+        <w:rPr>
+          <w:lang w:val="en-GB"/>
+        </w:rPr>
+        <w:t xml:space="preserve"> counts number of times a word occurred</w:t>
+      </w:r>
+    </w:p>
+    <w:p>
+      <w:pPr>
+        <w:pStyle w:val="Listenabsatz"/>
+        <w:numPr>
+          <w:ilvl w:val="0"/>
+          <w:numId w:val="6"/>
+        </w:numPr>
+        <w:rPr>
+          <w:lang w:val="en-GB"/>
+        </w:rPr>
+      </w:pPr>
+      <w:r>
+        <w:rPr>
+          <w:lang w:val="en-GB"/>
+        </w:rPr>
+        <w:t xml:space="preserve">Oder of elements is arbitrary -&gt; information about order of words is </w:t>
+      </w:r>
+      <w:proofErr w:type="gramStart"/>
+      <w:r>
+        <w:rPr>
+          <w:lang w:val="en-GB"/>
+        </w:rPr>
+        <w:t>lost</w:t>
+      </w:r>
+      <w:proofErr w:type="gramEnd"/>
+    </w:p>
+    <w:p>
+      <w:pPr>
+        <w:pStyle w:val="Listenabsatz"/>
+        <w:numPr>
+          <w:ilvl w:val="1"/>
+          <w:numId w:val="6"/>
+        </w:numPr>
+        <w:rPr>
+          <w:lang w:val="en-GB"/>
+        </w:rPr>
+      </w:pPr>
+      <w:r>
+        <w:rPr>
+          <w:lang w:val="en-GB"/>
+        </w:rPr>
+        <w:t>Bag of n-grams (word phrases of length n): capture word order, but high data sparsity and high dimensionality</w:t>
+      </w:r>
+    </w:p>
+    <w:p>
+      <w:pPr>
+        <w:pStyle w:val="Listenabsatz"/>
+        <w:numPr>
+          <w:ilvl w:val="0"/>
+          <w:numId w:val="6"/>
+        </w:numPr>
+        <w:rPr>
+          <w:lang w:val="en-GB"/>
+        </w:rPr>
+      </w:pPr>
+      <w:r>
+        <w:rPr>
+          <w:lang w:val="en-GB"/>
+        </w:rPr>
+        <w:t xml:space="preserve">Does not learn meaning of </w:t>
+      </w:r>
+      <w:proofErr w:type="gramStart"/>
+      <w:r>
+        <w:rPr>
+          <w:lang w:val="en-GB"/>
+        </w:rPr>
+        <w:t>words</w:t>
+      </w:r>
+      <w:proofErr w:type="gramEnd"/>
+    </w:p>
+    <w:p>
+      <w:pPr>
+        <w:pStyle w:val="Listenabsatz"/>
+        <w:numPr>
+          <w:ilvl w:val="1"/>
+          <w:numId w:val="6"/>
+        </w:numPr>
+        <w:rPr>
+          <w:lang w:val="en-GB"/>
+        </w:rPr>
+      </w:pPr>
+      <w:proofErr w:type="gramStart"/>
+      <w:r>
+        <w:rPr>
+          <w:lang w:val="en-GB"/>
+        </w:rPr>
+        <w:t>!=</w:t>
+      </w:r>
+      <w:proofErr w:type="gramEnd"/>
+      <w:r>
+        <w:rPr>
+          <w:lang w:val="en-GB"/>
+        </w:rPr>
+        <w:t xml:space="preserve"> Word2Vec</w:t>
+      </w:r>
+    </w:p>
+    <w:p>
+      <w:pPr>
+        <w:pStyle w:val="Listenabsatz"/>
+        <w:numPr>
+          <w:ilvl w:val="0"/>
+          <w:numId w:val="6"/>
+        </w:numPr>
+        <w:rPr>
+          <w:lang w:val="en-GB"/>
+        </w:rPr>
+      </w:pPr>
+      <w:r>
+        <w:rPr>
+          <w:lang w:val="en-GB"/>
+        </w:rPr>
+        <w:t xml:space="preserve">Function: </w:t>
+      </w:r>
+      <w:proofErr w:type="gramStart"/>
+      <w:r>
+        <w:rPr>
+          <w:lang w:val="en-GB"/>
+        </w:rPr>
+        <w:t>genism.dictionary</w:t>
+      </w:r>
+      <w:proofErr w:type="gramEnd"/>
+      <w:r>
+        <w:rPr>
+          <w:lang w:val="en-GB"/>
+        </w:rPr>
+        <w:t>.doc2bow (</w:t>
+      </w:r>
+      <w:r>
+        <w:rPr>
+          <w:lang w:val="en-GB"/>
+        </w:rPr>
+        <w:t>https://tedboy.github.io/nlps/generated/generated/gensim.corpora.Dictionary.doc2bow.html</w:t>
+      </w:r>
+      <w:r>
+        <w:rPr>
+          <w:lang w:val="en-GB"/>
+        </w:rPr>
+        <w:t>)</w:t>
+      </w:r>
+    </w:p>
+    <w:p>
+      <w:pPr>
+        <w:pStyle w:val="Listenabsatz"/>
+        <w:numPr>
+          <w:ilvl w:val="1"/>
+          <w:numId w:val="6"/>
+        </w:numPr>
+        <w:rPr>
+          <w:lang w:val="en-GB"/>
+        </w:rPr>
+      </w:pPr>
+      <w:r>
+        <w:rPr>
+          <w:lang w:val="en-GB"/>
+        </w:rPr>
+        <w:t>Returns list of (</w:t>
+      </w:r>
+      <w:proofErr w:type="spellStart"/>
+      <w:r>
+        <w:rPr>
+          <w:lang w:val="en-GB"/>
+        </w:rPr>
+        <w:t>token_id</w:t>
+      </w:r>
+      <w:proofErr w:type="spellEnd"/>
+      <w:r>
+        <w:rPr>
+          <w:lang w:val="en-GB"/>
+        </w:rPr>
+        <w:t xml:space="preserve">, </w:t>
+      </w:r>
+      <w:proofErr w:type="spellStart"/>
+      <w:r>
+        <w:rPr>
+          <w:lang w:val="en-GB"/>
+        </w:rPr>
+        <w:t>token_count</w:t>
+      </w:r>
+      <w:proofErr w:type="spellEnd"/>
+      <w:r>
+        <w:rPr>
+          <w:lang w:val="en-GB"/>
+        </w:rPr>
+        <w:t>)</w:t>
+      </w:r>
+    </w:p>
+    <w:p>
+      <w:pPr>
+        <w:pStyle w:val="Listenabsatz"/>
+        <w:numPr>
+          <w:ilvl w:val="1"/>
+          <w:numId w:val="6"/>
+        </w:numPr>
+        <w:rPr>
+          <w:lang w:val="en-GB"/>
+        </w:rPr>
+      </w:pPr>
+      <w:r>
+        <w:rPr>
+          <w:lang w:val="en-GB"/>
+        </w:rPr>
+        <w:t>Assumption: tokens are tokenized and normalized</w:t>
+      </w:r>
+    </w:p>
+    <w:p>
+      <w:pPr>
+        <w:rPr>
+          <w:lang w:val="en-GB"/>
+        </w:rPr>
+      </w:pPr>
+    </w:p>
+    <w:p>
+      <w:pPr>
+        <w:rPr>
+          <w:lang w:val="en-GB"/>
+        </w:rPr>
+      </w:pPr>
+      <w:r>
+        <w:rPr>
+          <w:lang w:val="en-GB"/>
+        </w:rPr>
+        <w:t>TF-IDF:</w:t>
+      </w:r>
+    </w:p>
+    <w:p>
+      <w:pPr>
+        <w:pStyle w:val="Listenabsatz"/>
+        <w:numPr>
+          <w:ilvl w:val="0"/>
+          <w:numId w:val="12"/>
+        </w:numPr>
+        <w:rPr>
+          <w:lang w:val="en-GB"/>
+        </w:rPr>
+      </w:pPr>
+      <w:hyperlink r:id="rId22" w:anchor="sphx-glr-auto-examples-tutorials-run-scm-py" w:history="1">
+        <w:r>
+          <w:rPr>
+            <w:rStyle w:val="Hyperlink"/>
+            <w:lang w:val="en-GB"/>
+          </w:rPr>
+          <w:t>https://radimrehurek.com/gensim/auto_examples/tutorials/run_scm.html#sphx-glr-auto-examples-tutorials-run-scm-py</w:t>
+        </w:r>
+      </w:hyperlink>
+    </w:p>
+    <w:p>
+      <w:pPr>
+        <w:pStyle w:val="Listenabsatz"/>
+        <w:numPr>
+          <w:ilvl w:val="0"/>
+          <w:numId w:val="12"/>
+        </w:numPr>
+        <w:rPr>
+          <w:lang w:val="en-GB"/>
+        </w:rPr>
+      </w:pPr>
+      <w:r>
+        <w:rPr>
+          <w:lang w:val="en-GB"/>
+        </w:rPr>
+        <w:t xml:space="preserve">Function: </w:t>
+      </w:r>
+      <w:proofErr w:type="spellStart"/>
+      <w:proofErr w:type="gramStart"/>
+      <w:r>
+        <w:rPr>
+          <w:lang w:val="en-GB"/>
+        </w:rPr>
+        <w:t>genism.models</w:t>
+      </w:r>
+      <w:proofErr w:type="gramEnd"/>
+      <w:r>
+        <w:rPr>
+          <w:lang w:val="en-GB"/>
+        </w:rPr>
+        <w:t>.TfidfModel</w:t>
+      </w:r>
+      <w:proofErr w:type="spellEnd"/>
+    </w:p>
+    <w:p>
+      <w:pPr>
+        <w:ind w:left="1080"/>
+        <w:rPr>
+          <w:lang w:val="en-GB"/>
+        </w:rPr>
+      </w:pPr>
+    </w:p>
+    <w:p>
+      <w:pPr>
+        <w:pStyle w:val="Listenabsatz"/>
+        <w:ind w:left="1440"/>
+        <w:rPr>
+          <w:lang w:val="en-GB"/>
+        </w:rPr>
+      </w:pPr>
+    </w:p>
+    <w:p>
+      <w:pPr>
+        <w:rPr>
+          <w:lang w:val="en-GB"/>
+        </w:rPr>
+      </w:pPr>
+      <w:r>
+        <w:rPr>
+          <w:lang w:val="en-GB"/>
+        </w:rPr>
+        <w:t>Doc2Vec:</w:t>
+      </w:r>
+    </w:p>
+    <w:p>
+      <w:pPr>
+        <w:pStyle w:val="Listenabsatz"/>
+        <w:numPr>
+          <w:ilvl w:val="0"/>
+          <w:numId w:val="2"/>
+        </w:numPr>
+        <w:rPr>
+          <w:lang w:val="en-GB"/>
+        </w:rPr>
+      </w:pPr>
+      <w:hyperlink r:id="rId23" w:anchor="sphx-glr-auto-examples-tutorials-run-doc2vec-lee-py" w:history="1">
+        <w:r>
+          <w:rPr>
+            <w:rStyle w:val="Hyperlink"/>
+            <w:lang w:val="en-GB"/>
+          </w:rPr>
+          <w:t>https://radimrehurek.com/gensim/auto_examples/tutorials/run_doc2vec_lee.html#sphx-glr-auto-examples-tutorials-run-doc2vec-lee-py</w:t>
+        </w:r>
+      </w:hyperlink>
+    </w:p>
+    <w:p>
+      <w:pPr>
+        <w:pStyle w:val="Listenabsatz"/>
+        <w:numPr>
+          <w:ilvl w:val="0"/>
           <w:numId w:val="2"/>
         </w:numPr>
         <w:rPr>
@@ -3154,6 +3162,7 @@
         <w:rPr>
           <w:lang w:val="en-GB"/>
         </w:rPr>
+        <w:lastRenderedPageBreak/>
         <w:t>doc-vector is obtained by prediction of target word from the full document’s doc-</w:t>
       </w:r>
       <w:proofErr w:type="gramStart"/>
@@ -3167,6 +3176,345 @@
     </w:p>
     <w:p>
       <w:pPr>
+        <w:pStyle w:val="Listenabsatz"/>
+        <w:numPr>
+          <w:ilvl w:val="0"/>
+          <w:numId w:val="2"/>
+        </w:numPr>
+        <w:rPr>
+          <w:lang w:val="en-GB"/>
+        </w:rPr>
+      </w:pPr>
+      <w:hyperlink r:id="rId24" w:history="1">
+        <w:r>
+          <w:rPr>
+            <w:rStyle w:val="Hyperlink"/>
+            <w:lang w:val="en-GB"/>
+          </w:rPr>
+          <w:t>https://pub.towardsai.net/an-intuitive-introduction-of-document-vector-doc2vec-42c6205ca5a2</w:t>
+        </w:r>
+      </w:hyperlink>
+    </w:p>
+    <w:p>
+      <w:pPr>
+        <w:rPr>
+          <w:lang w:val="en-GB"/>
+        </w:rPr>
+      </w:pPr>
+    </w:p>
+    <w:p>
+      <w:pPr>
+        <w:rPr>
+          <w:lang w:val="en-GB"/>
+        </w:rPr>
+      </w:pPr>
+      <w:r>
+        <w:rPr>
+          <w:lang w:val="en-GB"/>
+        </w:rPr>
+        <w:t>Universal Embedding:</w:t>
+      </w:r>
+    </w:p>
+    <w:p>
+      <w:pPr>
+        <w:pStyle w:val="Listenabsatz"/>
+        <w:numPr>
+          <w:ilvl w:val="0"/>
+          <w:numId w:val="14"/>
+        </w:numPr>
+        <w:rPr>
+          <w:lang w:val="en-GB"/>
+        </w:rPr>
+      </w:pPr>
+      <w:hyperlink r:id="rId25" w:history="1">
+        <w:r>
+          <w:rPr>
+            <w:rStyle w:val="Hyperlink"/>
+            <w:lang w:val="en-US"/>
+          </w:rPr>
+          <w:t>https://medium.com/analytics-vidhya/sentence-embeddings-facebooks-infersent-6ac4a9fc2001</w:t>
+        </w:r>
+      </w:hyperlink>
+      <w:r>
+        <w:rPr>
+          <w:lang w:val="en-US"/>
+        </w:rPr>
+        <w:t xml:space="preserve"> (15.08.2023)</w:t>
+      </w:r>
+    </w:p>
+    <w:p>
+      <w:pPr>
+        <w:pStyle w:val="Listenabsatz"/>
+        <w:numPr>
+          <w:ilvl w:val="0"/>
+          <w:numId w:val="14"/>
+        </w:numPr>
+        <w:rPr>
+          <w:lang w:val="en-GB"/>
+        </w:rPr>
+      </w:pPr>
+      <w:r>
+        <w:rPr>
+          <w:lang w:val="en-US"/>
+        </w:rPr>
+        <w:t xml:space="preserve">embeddings that are pre-trained on a large corpus and can be plugged in a variety of downstream task </w:t>
+      </w:r>
+      <w:proofErr w:type="gramStart"/>
+      <w:r>
+        <w:rPr>
+          <w:lang w:val="en-US"/>
+        </w:rPr>
+        <w:t>models</w:t>
+      </w:r>
+      <w:proofErr w:type="gramEnd"/>
+    </w:p>
+    <w:p>
+      <w:pPr>
+        <w:pStyle w:val="Listenabsatz"/>
+        <w:numPr>
+          <w:ilvl w:val="0"/>
+          <w:numId w:val="14"/>
+        </w:numPr>
+        <w:rPr>
+          <w:lang w:val="en-GB"/>
+        </w:rPr>
+      </w:pPr>
+      <w:r>
+        <w:rPr>
+          <w:lang w:val="en-GB"/>
+        </w:rPr>
+        <w:t xml:space="preserve">uses </w:t>
+      </w:r>
+      <w:r>
+        <w:rPr>
+          <w:lang w:val="en-US"/>
+        </w:rPr>
+        <w:t xml:space="preserve">general word/sentence representations learned on the larger </w:t>
+      </w:r>
+      <w:proofErr w:type="gramStart"/>
+      <w:r>
+        <w:rPr>
+          <w:lang w:val="en-US"/>
+        </w:rPr>
+        <w:t>dataset</w:t>
+      </w:r>
+      <w:proofErr w:type="gramEnd"/>
+    </w:p>
+    <w:p>
+      <w:pPr>
+        <w:rPr>
+          <w:lang w:val="en-GB"/>
+        </w:rPr>
+      </w:pPr>
+    </w:p>
+    <w:p>
+      <w:pPr>
+        <w:rPr>
+          <w:lang w:val="en-GB"/>
+        </w:rPr>
+      </w:pPr>
+      <w:proofErr w:type="spellStart"/>
+      <w:r>
+        <w:rPr>
+          <w:lang w:val="en-GB"/>
+        </w:rPr>
+        <w:t>Infersent</w:t>
+      </w:r>
+      <w:proofErr w:type="spellEnd"/>
+      <w:r>
+        <w:rPr>
+          <w:lang w:val="en-GB"/>
+        </w:rPr>
+        <w:t>:</w:t>
+      </w:r>
+    </w:p>
+    <w:p>
+      <w:pPr>
+        <w:pStyle w:val="Listenabsatz"/>
+        <w:numPr>
+          <w:ilvl w:val="0"/>
+          <w:numId w:val="15"/>
+        </w:numPr>
+        <w:rPr>
+          <w:lang w:val="en-GB"/>
+        </w:rPr>
+      </w:pPr>
+      <w:hyperlink r:id="rId26" w:history="1">
+        <w:r>
+          <w:rPr>
+            <w:rStyle w:val="Hyperlink"/>
+            <w:lang w:val="en-GB"/>
+          </w:rPr>
+          <w:t>https://medium.com/analytics-vidhya/sentence-embeddings-facebooks-infersent-6ac4a9fc2001</w:t>
+        </w:r>
+      </w:hyperlink>
+    </w:p>
+    <w:p>
+      <w:pPr>
+        <w:pStyle w:val="Listenabsatz"/>
+        <w:numPr>
+          <w:ilvl w:val="0"/>
+          <w:numId w:val="15"/>
+        </w:numPr>
+        <w:rPr>
+          <w:lang w:val="en-GB"/>
+        </w:rPr>
+      </w:pPr>
+      <w:r>
+        <w:rPr>
+          <w:lang w:val="en-GB"/>
+        </w:rPr>
+        <w:t>Universal Embedding</w:t>
+      </w:r>
+    </w:p>
+    <w:p>
+      <w:pPr>
+        <w:pStyle w:val="Listenabsatz"/>
+        <w:numPr>
+          <w:ilvl w:val="0"/>
+          <w:numId w:val="15"/>
+        </w:numPr>
+        <w:rPr>
+          <w:lang w:val="en-GB"/>
+        </w:rPr>
+      </w:pPr>
+      <w:r>
+        <w:rPr>
+          <w:lang w:val="en-GB"/>
+        </w:rPr>
+        <w:t>Architecture</w:t>
+      </w:r>
+    </w:p>
+    <w:p>
+      <w:pPr>
+        <w:pStyle w:val="Listenabsatz"/>
+        <w:numPr>
+          <w:ilvl w:val="1"/>
+          <w:numId w:val="15"/>
+        </w:numPr>
+        <w:rPr>
+          <w:lang w:val="en-GB"/>
+        </w:rPr>
+      </w:pPr>
+      <w:r>
+        <w:rPr>
+          <w:lang w:val="en-GB"/>
+        </w:rPr>
+        <w:t xml:space="preserve">Sentence encoder: encodes word vectors to sentence </w:t>
+      </w:r>
+      <w:proofErr w:type="gramStart"/>
+      <w:r>
+        <w:rPr>
+          <w:lang w:val="en-GB"/>
+        </w:rPr>
+        <w:t>vectors</w:t>
+      </w:r>
+      <w:proofErr w:type="gramEnd"/>
+    </w:p>
+    <w:p>
+      <w:pPr>
+        <w:pStyle w:val="Listenabsatz"/>
+        <w:numPr>
+          <w:ilvl w:val="2"/>
+          <w:numId w:val="15"/>
+        </w:numPr>
+        <w:rPr>
+          <w:lang w:val="en-GB"/>
+        </w:rPr>
+      </w:pPr>
+      <w:proofErr w:type="spellStart"/>
+      <w:r>
+        <w:rPr>
+          <w:lang w:val="en-GB"/>
+        </w:rPr>
+        <w:t>BiLSTM</w:t>
+      </w:r>
+      <w:proofErr w:type="spellEnd"/>
+      <w:r>
+        <w:rPr>
+          <w:lang w:val="en-GB"/>
+        </w:rPr>
+        <w:t xml:space="preserve"> with max/mean pooling</w:t>
+      </w:r>
+    </w:p>
+    <w:p>
+      <w:pPr>
+        <w:pStyle w:val="Listenabsatz"/>
+        <w:numPr>
+          <w:ilvl w:val="2"/>
+          <w:numId w:val="15"/>
+        </w:numPr>
+        <w:rPr>
+          <w:lang w:val="en-GB"/>
+        </w:rPr>
+      </w:pPr>
+      <w:r>
+        <w:rPr>
+          <w:lang w:val="en-GB"/>
+        </w:rPr>
+        <w:t>LSTM and GRU</w:t>
+      </w:r>
+    </w:p>
+    <w:p>
+      <w:pPr>
+        <w:pStyle w:val="Listenabsatz"/>
+        <w:numPr>
+          <w:ilvl w:val="2"/>
+          <w:numId w:val="15"/>
+        </w:numPr>
+        <w:rPr>
+          <w:lang w:val="en-GB"/>
+        </w:rPr>
+      </w:pPr>
+      <w:proofErr w:type="spellStart"/>
+      <w:r>
+        <w:rPr>
+          <w:lang w:val="en-GB"/>
+        </w:rPr>
+        <w:t>Self attentive</w:t>
+      </w:r>
+      <w:proofErr w:type="spellEnd"/>
+      <w:r>
+        <w:rPr>
+          <w:lang w:val="en-GB"/>
+        </w:rPr>
+        <w:t xml:space="preserve"> network</w:t>
+      </w:r>
+    </w:p>
+    <w:p>
+      <w:pPr>
+        <w:pStyle w:val="Listenabsatz"/>
+        <w:numPr>
+          <w:ilvl w:val="1"/>
+          <w:numId w:val="15"/>
+        </w:numPr>
+        <w:rPr>
+          <w:lang w:val="en-GB"/>
+        </w:rPr>
+      </w:pPr>
+      <w:r>
+        <w:rPr>
+          <w:lang w:val="en-GB"/>
+        </w:rPr>
+        <w:t xml:space="preserve">NLI </w:t>
+      </w:r>
+      <w:proofErr w:type="gramStart"/>
+      <w:r>
+        <w:rPr>
+          <w:lang w:val="en-GB"/>
+        </w:rPr>
+        <w:t>classifier:</w:t>
+      </w:r>
+      <w:proofErr w:type="gramEnd"/>
+      <w:r>
+        <w:rPr>
+          <w:lang w:val="en-GB"/>
+        </w:rPr>
+        <w:t xml:space="preserve"> takes encodings and returns class (neutral, entailment, contradiction)</w:t>
+      </w:r>
+    </w:p>
+    <w:p>
+      <w:pPr>
         <w:rPr>
           <w:lang w:val="en-GB"/>
         </w:rPr>
@@ -3196,7 +3544,7 @@
           <w:lang w:val="en-GB"/>
         </w:rPr>
       </w:pPr>
-      <w:hyperlink r:id="rId22" w:history="1">
+      <w:hyperlink r:id="rId27" w:history="1">
         <w:r>
           <w:rPr>
             <w:rStyle w:val="Hyperlink"/>
@@ -3223,7 +3571,6 @@
           <w:rStyle w:val="hgkelc"/>
           <w:lang w:val="en-GB"/>
         </w:rPr>
-        <w:lastRenderedPageBreak/>
         <w:t>Relational Database (RDBMS):</w:t>
       </w:r>
     </w:p>
@@ -3421,7 +3768,7 @@
           <w:lang w:val="en-GB"/>
         </w:rPr>
       </w:pPr>
-      <w:hyperlink r:id="rId23" w:history="1">
+      <w:hyperlink r:id="rId28" w:history="1">
         <w:r>
           <w:rPr>
             <w:rStyle w:val="Hyperlink"/>
@@ -3460,7 +3807,7 @@
           <w:lang w:val="en-GB"/>
         </w:rPr>
       </w:pPr>
-      <w:hyperlink r:id="rId24" w:history="1">
+      <w:hyperlink r:id="rId29" w:history="1">
         <w:r>
           <w:rPr>
             <w:rStyle w:val="Hyperlink"/>
@@ -3503,9 +3850,10 @@
         <w:rPr>
           <w:lang w:val="en-GB"/>
         </w:rPr>
+        <w:lastRenderedPageBreak/>
         <w:t xml:space="preserve">Search: KNN: </w:t>
       </w:r>
-      <w:hyperlink r:id="rId25" w:history="1">
+      <w:hyperlink r:id="rId30" w:history="1">
         <w:r>
           <w:rPr>
             <w:rStyle w:val="Hyperlink"/>
@@ -3520,7 +3868,7 @@
         </w:rPr>
         <w:t xml:space="preserve"> and </w:t>
       </w:r>
-      <w:hyperlink r:id="rId26" w:anchor="search-api-knn" w:history="1">
+      <w:hyperlink r:id="rId31" w:anchor="search-api-knn" w:history="1">
         <w:r>
           <w:rPr>
             <w:rStyle w:val="Hyperlink"/>
@@ -3547,7 +3895,7 @@
         </w:rPr>
         <w:t xml:space="preserve">Init: </w:t>
       </w:r>
-      <w:hyperlink r:id="rId27" w:anchor="L18" w:history="1">
+      <w:hyperlink r:id="rId32" w:anchor="L18" w:history="1">
         <w:r>
           <w:rPr>
             <w:rStyle w:val="Hyperlink"/>
@@ -3568,7 +3916,7 @@
       <w:r>
         <w:t xml:space="preserve">Image in Docker: </w:t>
       </w:r>
-      <w:hyperlink r:id="rId28" w:history="1">
+      <w:hyperlink r:id="rId33" w:history="1">
         <w:r>
           <w:rPr>
             <w:rStyle w:val="Hyperlink"/>
@@ -3715,7 +4063,7 @@
           <w:lang w:val="en-GB"/>
         </w:rPr>
       </w:pPr>
-      <w:hyperlink r:id="rId29" w:history="1">
+      <w:hyperlink r:id="rId34" w:history="1">
         <w:r>
           <w:rPr>
             <w:rStyle w:val="Hyperlink"/>
@@ -3903,7 +4251,6 @@
         <w:rPr>
           <w:lang w:val="en-GB"/>
         </w:rPr>
-        <w:lastRenderedPageBreak/>
         <w:t>Dictionary stemmer</w:t>
       </w:r>
     </w:p>
@@ -4110,7 +4457,7 @@
           <w:lang w:val="en-GB"/>
         </w:rPr>
       </w:pPr>
-      <w:hyperlink r:id="rId30" w:history="1">
+      <w:hyperlink r:id="rId35" w:history="1">
         <w:r>
           <w:rPr>
             <w:rStyle w:val="Hyperlink"/>
@@ -5317,6 +5664,116 @@
     </w:lvl>
   </w:abstractNum>
   <w:abstractNum w:abstractNumId="10" w15:restartNumberingAfterBreak="0">
+    <w:nsid w:val="6F4A43B5"/>
+    <w:multiLevelType w:val="hybridMultilevel"/>
+    <w:tmpl w:val="65945A78"/>
+    <w:lvl w:ilvl="0" w:tplc="04070001">
+      <w:start w:val="1"/>
+      <w:numFmt w:val="bullet"/>
+      <w:lvlText w:val=""/>
+      <w:lvlJc w:val="left"/>
+      <w:pPr>
+        <w:ind w:left="720" w:hanging="360"/>
+      </w:pPr>
+      <w:rPr>
+        <w:rFonts w:ascii="Symbol" w:hAnsi="Symbol" w:hint="default"/>
+      </w:rPr>
+    </w:lvl>
+    <w:lvl w:ilvl="1" w:tplc="0407000F">
+      <w:start w:val="1"/>
+      <w:numFmt w:val="decimal"/>
+      <w:lvlText w:val="%2."/>
+      <w:lvlJc w:val="left"/>
+      <w:pPr>
+        <w:ind w:left="1440" w:hanging="360"/>
+      </w:pPr>
+    </w:lvl>
+    <w:lvl w:ilvl="2" w:tplc="04070005">
+      <w:start w:val="1"/>
+      <w:numFmt w:val="bullet"/>
+      <w:lvlText w:val=""/>
+      <w:lvlJc w:val="left"/>
+      <w:pPr>
+        <w:ind w:left="2160" w:hanging="360"/>
+      </w:pPr>
+      <w:rPr>
+        <w:rFonts w:ascii="Wingdings" w:hAnsi="Wingdings" w:hint="default"/>
+      </w:rPr>
+    </w:lvl>
+    <w:lvl w:ilvl="3" w:tplc="04070001" w:tentative="1">
+      <w:start w:val="1"/>
+      <w:numFmt w:val="bullet"/>
+      <w:lvlText w:val=""/>
+      <w:lvlJc w:val="left"/>
+      <w:pPr>
+        <w:ind w:left="2880" w:hanging="360"/>
+      </w:pPr>
+      <w:rPr>
+        <w:rFonts w:ascii="Symbol" w:hAnsi="Symbol" w:hint="default"/>
+      </w:rPr>
+    </w:lvl>
+    <w:lvl w:ilvl="4" w:tplc="04070003" w:tentative="1">
+      <w:start w:val="1"/>
+      <w:numFmt w:val="bullet"/>
+      <w:lvlText w:val="o"/>
+      <w:lvlJc w:val="left"/>
+      <w:pPr>
+        <w:ind w:left="3600" w:hanging="360"/>
+      </w:pPr>
+      <w:rPr>
+        <w:rFonts w:ascii="Courier New" w:hAnsi="Courier New" w:cs="Courier New" w:hint="default"/>
+      </w:rPr>
+    </w:lvl>
+    <w:lvl w:ilvl="5" w:tplc="04070005" w:tentative="1">
+      <w:start w:val="1"/>
+      <w:numFmt w:val="bullet"/>
+      <w:lvlText w:val=""/>
+      <w:lvlJc w:val="left"/>
+      <w:pPr>
+        <w:ind w:left="4320" w:hanging="360"/>
+      </w:pPr>
+      <w:rPr>
+        <w:rFonts w:ascii="Wingdings" w:hAnsi="Wingdings" w:hint="default"/>
+      </w:rPr>
+    </w:lvl>
+    <w:lvl w:ilvl="6" w:tplc="04070001" w:tentative="1">
+      <w:start w:val="1"/>
+      <w:numFmt w:val="bullet"/>
+      <w:lvlText w:val=""/>
+      <w:lvlJc w:val="left"/>
+      <w:pPr>
+        <w:ind w:left="5040" w:hanging="360"/>
+      </w:pPr>
+      <w:rPr>
+        <w:rFonts w:ascii="Symbol" w:hAnsi="Symbol" w:hint="default"/>
+      </w:rPr>
+    </w:lvl>
+    <w:lvl w:ilvl="7" w:tplc="04070003" w:tentative="1">
+      <w:start w:val="1"/>
+      <w:numFmt w:val="bullet"/>
+      <w:lvlText w:val="o"/>
+      <w:lvlJc w:val="left"/>
+      <w:pPr>
+        <w:ind w:left="5760" w:hanging="360"/>
+      </w:pPr>
+      <w:rPr>
+        <w:rFonts w:ascii="Courier New" w:hAnsi="Courier New" w:cs="Courier New" w:hint="default"/>
+      </w:rPr>
+    </w:lvl>
+    <w:lvl w:ilvl="8" w:tplc="04070005" w:tentative="1">
+      <w:start w:val="1"/>
+      <w:numFmt w:val="bullet"/>
+      <w:lvlText w:val=""/>
+      <w:lvlJc w:val="left"/>
+      <w:pPr>
+        <w:ind w:left="6480" w:hanging="360"/>
+      </w:pPr>
+      <w:rPr>
+        <w:rFonts w:ascii="Wingdings" w:hAnsi="Wingdings" w:hint="default"/>
+      </w:rPr>
+    </w:lvl>
+  </w:abstractNum>
+  <w:abstractNum w:abstractNumId="11" w15:restartNumberingAfterBreak="0">
     <w:nsid w:val="6FDB66CD"/>
     <w:multiLevelType w:val="hybridMultilevel"/>
     <w:tmpl w:val="3134F25C"/>
@@ -5429,7 +5886,7 @@
       </w:rPr>
     </w:lvl>
   </w:abstractNum>
-  <w:abstractNum w:abstractNumId="11" w15:restartNumberingAfterBreak="0">
+  <w:abstractNum w:abstractNumId="12" w15:restartNumberingAfterBreak="0">
     <w:nsid w:val="70146D72"/>
     <w:multiLevelType w:val="hybridMultilevel"/>
     <w:tmpl w:val="2026CFA4"/>
@@ -5542,7 +5999,120 @@
       </w:rPr>
     </w:lvl>
   </w:abstractNum>
-  <w:abstractNum w:abstractNumId="12" w15:restartNumberingAfterBreak="0">
+  <w:abstractNum w:abstractNumId="13" w15:restartNumberingAfterBreak="0">
+    <w:nsid w:val="705958B2"/>
+    <w:multiLevelType w:val="hybridMultilevel"/>
+    <w:tmpl w:val="D4148EEA"/>
+    <w:lvl w:ilvl="0" w:tplc="04070001">
+      <w:start w:val="1"/>
+      <w:numFmt w:val="bullet"/>
+      <w:lvlText w:val=""/>
+      <w:lvlJc w:val="left"/>
+      <w:pPr>
+        <w:ind w:left="720" w:hanging="360"/>
+      </w:pPr>
+      <w:rPr>
+        <w:rFonts w:ascii="Symbol" w:hAnsi="Symbol" w:hint="default"/>
+      </w:rPr>
+    </w:lvl>
+    <w:lvl w:ilvl="1" w:tplc="04070003" w:tentative="1">
+      <w:start w:val="1"/>
+      <w:numFmt w:val="bullet"/>
+      <w:lvlText w:val="o"/>
+      <w:lvlJc w:val="left"/>
+      <w:pPr>
+        <w:ind w:left="1440" w:hanging="360"/>
+      </w:pPr>
+      <w:rPr>
+        <w:rFonts w:ascii="Courier New" w:hAnsi="Courier New" w:cs="Courier New" w:hint="default"/>
+      </w:rPr>
+    </w:lvl>
+    <w:lvl w:ilvl="2" w:tplc="04070005" w:tentative="1">
+      <w:start w:val="1"/>
+      <w:numFmt w:val="bullet"/>
+      <w:lvlText w:val=""/>
+      <w:lvlJc w:val="left"/>
+      <w:pPr>
+        <w:ind w:left="2160" w:hanging="360"/>
+      </w:pPr>
+      <w:rPr>
+        <w:rFonts w:ascii="Wingdings" w:hAnsi="Wingdings" w:hint="default"/>
+      </w:rPr>
+    </w:lvl>
+    <w:lvl w:ilvl="3" w:tplc="04070001" w:tentative="1">
+      <w:start w:val="1"/>
+      <w:numFmt w:val="bullet"/>
+      <w:lvlText w:val=""/>
+      <w:lvlJc w:val="left"/>
+      <w:pPr>
+        <w:ind w:left="2880" w:hanging="360"/>
+      </w:pPr>
+      <w:rPr>
+        <w:rFonts w:ascii="Symbol" w:hAnsi="Symbol" w:hint="default"/>
+      </w:rPr>
+    </w:lvl>
+    <w:lvl w:ilvl="4" w:tplc="04070003" w:tentative="1">
+      <w:start w:val="1"/>
+      <w:numFmt w:val="bullet"/>
+      <w:lvlText w:val="o"/>
+      <w:lvlJc w:val="left"/>
+      <w:pPr>
+        <w:ind w:left="3600" w:hanging="360"/>
+      </w:pPr>
+      <w:rPr>
+        <w:rFonts w:ascii="Courier New" w:hAnsi="Courier New" w:cs="Courier New" w:hint="default"/>
+      </w:rPr>
+    </w:lvl>
+    <w:lvl w:ilvl="5" w:tplc="04070005" w:tentative="1">
+      <w:start w:val="1"/>
+      <w:numFmt w:val="bullet"/>
+      <w:lvlText w:val=""/>
+      <w:lvlJc w:val="left"/>
+      <w:pPr>
+        <w:ind w:left="4320" w:hanging="360"/>
+      </w:pPr>
+      <w:rPr>
+        <w:rFonts w:ascii="Wingdings" w:hAnsi="Wingdings" w:hint="default"/>
+      </w:rPr>
+    </w:lvl>
+    <w:lvl w:ilvl="6" w:tplc="04070001" w:tentative="1">
+      <w:start w:val="1"/>
+      <w:numFmt w:val="bullet"/>
+      <w:lvlText w:val=""/>
+      <w:lvlJc w:val="left"/>
+      <w:pPr>
+        <w:ind w:left="5040" w:hanging="360"/>
+      </w:pPr>
+      <w:rPr>
+        <w:rFonts w:ascii="Symbol" w:hAnsi="Symbol" w:hint="default"/>
+      </w:rPr>
+    </w:lvl>
+    <w:lvl w:ilvl="7" w:tplc="04070003" w:tentative="1">
+      <w:start w:val="1"/>
+      <w:numFmt w:val="bullet"/>
+      <w:lvlText w:val="o"/>
+      <w:lvlJc w:val="left"/>
+      <w:pPr>
+        <w:ind w:left="5760" w:hanging="360"/>
+      </w:pPr>
+      <w:rPr>
+        <w:rFonts w:ascii="Courier New" w:hAnsi="Courier New" w:cs="Courier New" w:hint="default"/>
+      </w:rPr>
+    </w:lvl>
+    <w:lvl w:ilvl="8" w:tplc="04070005" w:tentative="1">
+      <w:start w:val="1"/>
+      <w:numFmt w:val="bullet"/>
+      <w:lvlText w:val=""/>
+      <w:lvlJc w:val="left"/>
+      <w:pPr>
+        <w:ind w:left="6480" w:hanging="360"/>
+      </w:pPr>
+      <w:rPr>
+        <w:rFonts w:ascii="Wingdings" w:hAnsi="Wingdings" w:hint="default"/>
+      </w:rPr>
+    </w:lvl>
+  </w:abstractNum>
+  <w:abstractNum w:abstractNumId="14" w15:restartNumberingAfterBreak="0">
     <w:nsid w:val="7B68278A"/>
     <w:multiLevelType w:val="hybridMultilevel"/>
     <w:tmpl w:val="3CCEFD22"/>
@@ -5665,7 +6235,7 @@
     <w:abstractNumId w:val="2"/>
   </w:num>
   <w:num w:numId="4" w16cid:durableId="1325625307">
-    <w:abstractNumId w:val="12"/>
+    <w:abstractNumId w:val="14"/>
   </w:num>
   <w:num w:numId="5" w16cid:durableId="1890845963">
     <w:abstractNumId w:val="1"/>
@@ -5680,19 +6250,25 @@
     <w:abstractNumId w:val="8"/>
   </w:num>
   <w:num w:numId="9" w16cid:durableId="1665087217">
-    <w:abstractNumId w:val="11"/>
+    <w:abstractNumId w:val="12"/>
   </w:num>
   <w:num w:numId="10" w16cid:durableId="654644182">
     <w:abstractNumId w:val="4"/>
   </w:num>
   <w:num w:numId="11" w16cid:durableId="304554061">
-    <w:abstractNumId w:val="10"/>
+    <w:abstractNumId w:val="11"/>
   </w:num>
   <w:num w:numId="12" w16cid:durableId="1825850334">
     <w:abstractNumId w:val="9"/>
   </w:num>
   <w:num w:numId="13" w16cid:durableId="1043596495">
     <w:abstractNumId w:val="3"/>
+  </w:num>
+  <w:num w:numId="14" w16cid:durableId="1647010117">
+    <w:abstractNumId w:val="13"/>
+  </w:num>
+  <w:num w:numId="15" w16cid:durableId="1155612818">
+    <w:abstractNumId w:val="10"/>
   </w:num>
 </w:numbering>
 </file>

</xml_diff>